<commit_message>
-updated docs -fixed rendering bug for 2525C symbols with B&W dashed color frame.
</commit_message>
<xml_diff>
--- a/Mil Symbology Renderer Developer's Guide for JavaScript.docx
+++ b/Mil Symbology Renderer Developer's Guide for JavaScript.docx
@@ -103,13 +103,13 @@
         <w:jc w:val="center"/>
       </w:pPr>
       <w:r>
-        <w:t>December</w:t>
+        <w:t>February</w:t>
       </w:r>
       <w:r>
         <w:t xml:space="preserve"> </w:t>
       </w:r>
       <w:r>
-        <w:t>18</w:t>
+        <w:t>24</w:t>
       </w:r>
       <w:r>
         <w:t>th</w:t>
@@ -272,13 +272,21 @@
           <w:tcPr>
             <w:tcW w:w="0" w:type="auto"/>
           </w:tcPr>
-          <w:p/>
+          <w:p>
+            <w:r>
+              <w:t>Updated</w:t>
+            </w:r>
+          </w:p>
         </w:tc>
         <w:tc>
           <w:tcPr>
             <w:tcW w:w="0" w:type="auto"/>
           </w:tcPr>
-          <w:p/>
+          <w:p>
+            <w:r>
+              <w:t>02/24/2014</w:t>
+            </w:r>
+          </w:p>
         </w:tc>
       </w:tr>
       <w:tr>
@@ -422,6 +430,7 @@
           <w:docPartUnique/>
         </w:docPartObj>
       </w:sdtPr>
+      <w:sdtEndPr/>
       <w:sdtContent>
         <w:p>
           <w:pPr>
@@ -460,7 +469,7 @@
           <w:r>
             <w:fldChar w:fldCharType="separate"/>
           </w:r>
-          <w:hyperlink w:anchor="_Toc375230707" w:history="1">
+          <w:hyperlink w:anchor="_Toc380999183" w:history="1">
             <w:r>
               <w:rPr>
                 <w:rStyle w:val="Hyperlink"/>
@@ -504,7 +513,7 @@
                 <w:noProof/>
                 <w:webHidden/>
               </w:rPr>
-              <w:instrText xml:space="preserve"> PAGEREF _Toc375230707 \h </w:instrText>
+              <w:instrText xml:space="preserve"> PAGEREF _Toc380999183 \h </w:instrText>
             </w:r>
             <w:r>
               <w:rPr>
@@ -549,7 +558,7 @@
               <w:lang w:bidi="ar-SA"/>
             </w:rPr>
           </w:pPr>
-          <w:hyperlink w:anchor="_Toc375230708" w:history="1">
+          <w:hyperlink w:anchor="_Toc380999184" w:history="1">
             <w:r>
               <w:rPr>
                 <w:rStyle w:val="Hyperlink"/>
@@ -592,7 +601,7 @@
                 <w:noProof/>
                 <w:webHidden/>
               </w:rPr>
-              <w:instrText xml:space="preserve"> PAGEREF _Toc375230708 \h </w:instrText>
+              <w:instrText xml:space="preserve"> PAGEREF _Toc380999184 \h </w:instrText>
             </w:r>
             <w:r>
               <w:rPr>
@@ -637,7 +646,7 @@
               <w:lang w:bidi="ar-SA"/>
             </w:rPr>
           </w:pPr>
-          <w:hyperlink w:anchor="_Toc375230709" w:history="1">
+          <w:hyperlink w:anchor="_Toc380999185" w:history="1">
             <w:r>
               <w:rPr>
                 <w:rStyle w:val="Hyperlink"/>
@@ -680,7 +689,7 @@
                 <w:noProof/>
                 <w:webHidden/>
               </w:rPr>
-              <w:instrText xml:space="preserve"> PAGEREF _Toc375230709 \h </w:instrText>
+              <w:instrText xml:space="preserve"> PAGEREF _Toc380999185 \h </w:instrText>
             </w:r>
             <w:r>
               <w:rPr>
@@ -705,6 +714,148 @@
             <w:r>
               <w:rPr>
                 <w:noProof/>
+                <w:webHidden/>
+              </w:rPr>
+              <w:fldChar w:fldCharType="end"/>
+            </w:r>
+          </w:hyperlink>
+        </w:p>
+        <w:p>
+          <w:pPr>
+            <w:pStyle w:val="TOC3"/>
+            <w:rPr>
+              <w:sz w:val="22"/>
+              <w:lang w:bidi="ar-SA"/>
+            </w:rPr>
+          </w:pPr>
+          <w:hyperlink w:anchor="_Toc380999186" w:history="1">
+            <w:r>
+              <w:rPr>
+                <w:rStyle w:val="Hyperlink"/>
+              </w:rPr>
+              <w:t>1.2.1</w:t>
+            </w:r>
+            <w:r>
+              <w:rPr>
+                <w:sz w:val="22"/>
+                <w:lang w:bidi="ar-SA"/>
+              </w:rPr>
+              <w:tab/>
+            </w:r>
+            <w:r>
+              <w:rPr>
+                <w:rStyle w:val="Hyperlink"/>
+              </w:rPr>
+              <w:t>Single Point Requirements</w:t>
+            </w:r>
+            <w:r>
+              <w:rPr>
+                <w:webHidden/>
+              </w:rPr>
+              <w:tab/>
+            </w:r>
+            <w:r>
+              <w:rPr>
+                <w:webHidden/>
+              </w:rPr>
+              <w:fldChar w:fldCharType="begin"/>
+            </w:r>
+            <w:r>
+              <w:rPr>
+                <w:webHidden/>
+              </w:rPr>
+              <w:instrText xml:space="preserve"> PAGEREF _Toc380999186 \h </w:instrText>
+            </w:r>
+            <w:r>
+              <w:rPr>
+                <w:webHidden/>
+              </w:rPr>
+            </w:r>
+            <w:r>
+              <w:rPr>
+                <w:webHidden/>
+              </w:rPr>
+              <w:fldChar w:fldCharType="separate"/>
+            </w:r>
+            <w:r>
+              <w:rPr>
+                <w:webHidden/>
+              </w:rPr>
+              <w:t>1</w:t>
+            </w:r>
+            <w:r>
+              <w:rPr>
+                <w:webHidden/>
+              </w:rPr>
+              <w:fldChar w:fldCharType="end"/>
+            </w:r>
+          </w:hyperlink>
+        </w:p>
+        <w:p>
+          <w:pPr>
+            <w:pStyle w:val="TOC3"/>
+            <w:rPr>
+              <w:sz w:val="22"/>
+              <w:lang w:bidi="ar-SA"/>
+            </w:rPr>
+          </w:pPr>
+          <w:hyperlink w:anchor="_Toc380999187" w:history="1">
+            <w:r>
+              <w:rPr>
+                <w:rStyle w:val="Hyperlink"/>
+              </w:rPr>
+              <w:t>1.2.2</w:t>
+            </w:r>
+            <w:r>
+              <w:rPr>
+                <w:sz w:val="22"/>
+                <w:lang w:bidi="ar-SA"/>
+              </w:rPr>
+              <w:tab/>
+            </w:r>
+            <w:r>
+              <w:rPr>
+                <w:rStyle w:val="Hyperlink"/>
+              </w:rPr>
+              <w:t>Multi Point Requirements</w:t>
+            </w:r>
+            <w:r>
+              <w:rPr>
+                <w:webHidden/>
+              </w:rPr>
+              <w:tab/>
+            </w:r>
+            <w:r>
+              <w:rPr>
+                <w:webHidden/>
+              </w:rPr>
+              <w:fldChar w:fldCharType="begin"/>
+            </w:r>
+            <w:r>
+              <w:rPr>
+                <w:webHidden/>
+              </w:rPr>
+              <w:instrText xml:space="preserve"> PAGEREF _Toc380999187 \h </w:instrText>
+            </w:r>
+            <w:r>
+              <w:rPr>
+                <w:webHidden/>
+              </w:rPr>
+            </w:r>
+            <w:r>
+              <w:rPr>
+                <w:webHidden/>
+              </w:rPr>
+              <w:fldChar w:fldCharType="separate"/>
+            </w:r>
+            <w:r>
+              <w:rPr>
+                <w:webHidden/>
+              </w:rPr>
+              <w:t>1</w:t>
+            </w:r>
+            <w:r>
+              <w:rPr>
                 <w:webHidden/>
               </w:rPr>
               <w:fldChar w:fldCharType="end"/>
@@ -726,7 +877,7 @@
               <w:lang w:bidi="ar-SA"/>
             </w:rPr>
           </w:pPr>
-          <w:hyperlink w:anchor="_Toc375230710" w:history="1">
+          <w:hyperlink w:anchor="_Toc380999188" w:history="1">
             <w:r>
               <w:rPr>
                 <w:rStyle w:val="Hyperlink"/>
@@ -770,7 +921,7 @@
                 <w:noProof/>
                 <w:webHidden/>
               </w:rPr>
-              <w:instrText xml:space="preserve"> PAGEREF _Toc375230710 \h </w:instrText>
+              <w:instrText xml:space="preserve"> PAGEREF _Toc380999188 \h </w:instrText>
             </w:r>
             <w:r>
               <w:rPr>
@@ -815,7 +966,7 @@
               <w:lang w:bidi="ar-SA"/>
             </w:rPr>
           </w:pPr>
-          <w:hyperlink w:anchor="_Toc375230711" w:history="1">
+          <w:hyperlink w:anchor="_Toc380999189" w:history="1">
             <w:r>
               <w:rPr>
                 <w:rStyle w:val="Hyperlink"/>
@@ -858,7 +1009,7 @@
                 <w:noProof/>
                 <w:webHidden/>
               </w:rPr>
-              <w:instrText xml:space="preserve"> PAGEREF _Toc375230711 \h </w:instrText>
+              <w:instrText xml:space="preserve"> PAGEREF _Toc380999189 \h </w:instrText>
             </w:r>
             <w:r>
               <w:rPr>
@@ -903,7 +1054,7 @@
               <w:lang w:bidi="ar-SA"/>
             </w:rPr>
           </w:pPr>
-          <w:hyperlink w:anchor="_Toc375230712" w:history="1">
+          <w:hyperlink w:anchor="_Toc380999190" w:history="1">
             <w:r>
               <w:rPr>
                 <w:rStyle w:val="Hyperlink"/>
@@ -946,7 +1097,7 @@
                 <w:noProof/>
                 <w:webHidden/>
               </w:rPr>
-              <w:instrText xml:space="preserve"> PAGEREF _Toc375230712 \h </w:instrText>
+              <w:instrText xml:space="preserve"> PAGEREF _Toc380999190 \h </w:instrText>
             </w:r>
             <w:r>
               <w:rPr>
@@ -992,7 +1143,7 @@
               <w:lang w:bidi="ar-SA"/>
             </w:rPr>
           </w:pPr>
-          <w:hyperlink w:anchor="_Toc375230713" w:history="1">
+          <w:hyperlink w:anchor="_Toc380999191" w:history="1">
             <w:r>
               <w:rPr>
                 <w:rStyle w:val="Hyperlink"/>
@@ -1036,7 +1187,7 @@
                 <w:noProof/>
                 <w:webHidden/>
               </w:rPr>
-              <w:instrText xml:space="preserve"> PAGEREF _Toc375230713 \h </w:instrText>
+              <w:instrText xml:space="preserve"> PAGEREF _Toc380999191 \h </w:instrText>
             </w:r>
             <w:r>
               <w:rPr>
@@ -1081,7 +1232,7 @@
               <w:lang w:bidi="ar-SA"/>
             </w:rPr>
           </w:pPr>
-          <w:hyperlink w:anchor="_Toc375230714" w:history="1">
+          <w:hyperlink w:anchor="_Toc380999192" w:history="1">
             <w:r>
               <w:rPr>
                 <w:rStyle w:val="Hyperlink"/>
@@ -1124,7 +1275,7 @@
                 <w:noProof/>
                 <w:webHidden/>
               </w:rPr>
-              <w:instrText xml:space="preserve"> PAGEREF _Toc375230714 \h </w:instrText>
+              <w:instrText xml:space="preserve"> PAGEREF _Toc380999192 \h </w:instrText>
             </w:r>
             <w:r>
               <w:rPr>
@@ -1169,7 +1320,7 @@
               <w:lang w:bidi="ar-SA"/>
             </w:rPr>
           </w:pPr>
-          <w:hyperlink w:anchor="_Toc375230715" w:history="1">
+          <w:hyperlink w:anchor="_Toc380999193" w:history="1">
             <w:r>
               <w:rPr>
                 <w:rStyle w:val="Hyperlink"/>
@@ -1212,7 +1363,7 @@
                 <w:noProof/>
                 <w:webHidden/>
               </w:rPr>
-              <w:instrText xml:space="preserve"> PAGEREF _Toc375230715 \h </w:instrText>
+              <w:instrText xml:space="preserve"> PAGEREF _Toc380999193 \h </w:instrText>
             </w:r>
             <w:r>
               <w:rPr>
@@ -1251,7 +1402,7 @@
               <w:lang w:bidi="ar-SA"/>
             </w:rPr>
           </w:pPr>
-          <w:hyperlink w:anchor="_Toc375230716" w:history="1">
+          <w:hyperlink w:anchor="_Toc380999194" w:history="1">
             <w:r>
               <w:rPr>
                 <w:rStyle w:val="Hyperlink"/>
@@ -1287,7 +1438,7 @@
               <w:rPr>
                 <w:webHidden/>
               </w:rPr>
-              <w:instrText xml:space="preserve"> PAGEREF _Toc375230716 \h </w:instrText>
+              <w:instrText xml:space="preserve"> PAGEREF _Toc380999194 \h </w:instrText>
             </w:r>
             <w:r>
               <w:rPr>
@@ -1322,7 +1473,7 @@
               <w:lang w:bidi="ar-SA"/>
             </w:rPr>
           </w:pPr>
-          <w:hyperlink w:anchor="_Toc375230717" w:history="1">
+          <w:hyperlink w:anchor="_Toc380999195" w:history="1">
             <w:r>
               <w:rPr>
                 <w:rStyle w:val="Hyperlink"/>
@@ -1358,7 +1509,7 @@
               <w:rPr>
                 <w:webHidden/>
               </w:rPr>
-              <w:instrText xml:space="preserve"> PAGEREF _Toc375230717 \h </w:instrText>
+              <w:instrText xml:space="preserve"> PAGEREF _Toc380999195 \h </w:instrText>
             </w:r>
             <w:r>
               <w:rPr>
@@ -1375,7 +1526,7 @@
               <w:rPr>
                 <w:webHidden/>
               </w:rPr>
-              <w:t>2</w:t>
+              <w:t>3</w:t>
             </w:r>
             <w:r>
               <w:rPr>
@@ -1393,7 +1544,7 @@
               <w:lang w:bidi="ar-SA"/>
             </w:rPr>
           </w:pPr>
-          <w:hyperlink w:anchor="_Toc375230718" w:history="1">
+          <w:hyperlink w:anchor="_Toc380999196" w:history="1">
             <w:r>
               <w:rPr>
                 <w:rStyle w:val="Hyperlink"/>
@@ -1429,7 +1580,7 @@
               <w:rPr>
                 <w:webHidden/>
               </w:rPr>
-              <w:instrText xml:space="preserve"> PAGEREF _Toc375230718 \h </w:instrText>
+              <w:instrText xml:space="preserve"> PAGEREF _Toc380999196 \h </w:instrText>
             </w:r>
             <w:r>
               <w:rPr>
@@ -1464,7 +1615,7 @@
               <w:lang w:bidi="ar-SA"/>
             </w:rPr>
           </w:pPr>
-          <w:hyperlink w:anchor="_Toc375230719" w:history="1">
+          <w:hyperlink w:anchor="_Toc380999197" w:history="1">
             <w:r>
               <w:rPr>
                 <w:rStyle w:val="Hyperlink"/>
@@ -1500,7 +1651,7 @@
               <w:rPr>
                 <w:webHidden/>
               </w:rPr>
-              <w:instrText xml:space="preserve"> PAGEREF _Toc375230719 \h </w:instrText>
+              <w:instrText xml:space="preserve"> PAGEREF _Toc380999197 \h </w:instrText>
             </w:r>
             <w:r>
               <w:rPr>
@@ -1517,7 +1668,7 @@
               <w:rPr>
                 <w:webHidden/>
               </w:rPr>
-              <w:t>4</w:t>
+              <w:t>5</w:t>
             </w:r>
             <w:r>
               <w:rPr>
@@ -1535,7 +1686,7 @@
               <w:lang w:bidi="ar-SA"/>
             </w:rPr>
           </w:pPr>
-          <w:hyperlink w:anchor="_Toc375230720" w:history="1">
+          <w:hyperlink w:anchor="_Toc380999198" w:history="1">
             <w:r>
               <w:rPr>
                 <w:rStyle w:val="Hyperlink"/>
@@ -1571,7 +1722,7 @@
               <w:rPr>
                 <w:webHidden/>
               </w:rPr>
-              <w:instrText xml:space="preserve"> PAGEREF _Toc375230720 \h </w:instrText>
+              <w:instrText xml:space="preserve"> PAGEREF _Toc380999198 \h </w:instrText>
             </w:r>
             <w:r>
               <w:rPr>
@@ -1606,7 +1757,7 @@
               <w:lang w:bidi="ar-SA"/>
             </w:rPr>
           </w:pPr>
-          <w:hyperlink w:anchor="_Toc375230721" w:history="1">
+          <w:hyperlink w:anchor="_Toc380999199" w:history="1">
             <w:r>
               <w:rPr>
                 <w:rStyle w:val="Hyperlink"/>
@@ -1642,7 +1793,7 @@
               <w:rPr>
                 <w:webHidden/>
               </w:rPr>
-              <w:instrText xml:space="preserve"> PAGEREF _Toc375230721 \h </w:instrText>
+              <w:instrText xml:space="preserve"> PAGEREF _Toc380999199 \h </w:instrText>
             </w:r>
             <w:r>
               <w:rPr>
@@ -1659,7 +1810,7 @@
               <w:rPr>
                 <w:webHidden/>
               </w:rPr>
-              <w:t>5</w:t>
+              <w:t>6</w:t>
             </w:r>
             <w:r>
               <w:rPr>
@@ -1683,7 +1834,7 @@
               <w:lang w:bidi="ar-SA"/>
             </w:rPr>
           </w:pPr>
-          <w:hyperlink w:anchor="_Toc375230722" w:history="1">
+          <w:hyperlink w:anchor="_Toc380999200" w:history="1">
             <w:r>
               <w:rPr>
                 <w:rStyle w:val="Hyperlink"/>
@@ -1726,7 +1877,7 @@
                 <w:noProof/>
                 <w:webHidden/>
               </w:rPr>
-              <w:instrText xml:space="preserve"> PAGEREF _Toc375230722 \h </w:instrText>
+              <w:instrText xml:space="preserve"> PAGEREF _Toc380999200 \h </w:instrText>
             </w:r>
             <w:r>
               <w:rPr>
@@ -1746,7 +1897,7 @@
                 <w:noProof/>
                 <w:webHidden/>
               </w:rPr>
-              <w:t>5</w:t>
+              <w:t>6</w:t>
             </w:r>
             <w:r>
               <w:rPr>
@@ -1765,7 +1916,7 @@
               <w:lang w:bidi="ar-SA"/>
             </w:rPr>
           </w:pPr>
-          <w:hyperlink w:anchor="_Toc375230723" w:history="1">
+          <w:hyperlink w:anchor="_Toc380999201" w:history="1">
             <w:r>
               <w:rPr>
                 <w:rStyle w:val="Hyperlink"/>
@@ -1801,7 +1952,7 @@
               <w:rPr>
                 <w:webHidden/>
               </w:rPr>
-              <w:instrText xml:space="preserve"> PAGEREF _Toc375230723 \h </w:instrText>
+              <w:instrText xml:space="preserve"> PAGEREF _Toc380999201 \h </w:instrText>
             </w:r>
             <w:r>
               <w:rPr>
@@ -1818,10 +1969,100 @@
               <w:rPr>
                 <w:webHidden/>
               </w:rPr>
-              <w:t>6</w:t>
-            </w:r>
-            <w:r>
-              <w:rPr>
+              <w:t>7</w:t>
+            </w:r>
+            <w:r>
+              <w:rPr>
+                <w:webHidden/>
+              </w:rPr>
+              <w:fldChar w:fldCharType="end"/>
+            </w:r>
+          </w:hyperlink>
+        </w:p>
+        <w:p>
+          <w:pPr>
+            <w:pStyle w:val="TOC1"/>
+            <w:tabs>
+              <w:tab w:val="left" w:pos="440"/>
+              <w:tab w:val="right" w:leader="dot" w:pos="9350"/>
+            </w:tabs>
+            <w:rPr>
+              <w:b w:val="0"/>
+              <w:noProof/>
+              <w:sz w:val="22"/>
+              <w:szCs w:val="22"/>
+              <w:lang w:bidi="ar-SA"/>
+            </w:rPr>
+          </w:pPr>
+          <w:hyperlink w:anchor="_Toc380999202" w:history="1">
+            <w:r>
+              <w:rPr>
+                <w:rStyle w:val="Hyperlink"/>
+                <w:noProof/>
+              </w:rPr>
+              <w:t>4</w:t>
+            </w:r>
+            <w:r>
+              <w:rPr>
+                <w:b w:val="0"/>
+                <w:noProof/>
+                <w:sz w:val="22"/>
+                <w:szCs w:val="22"/>
+                <w:lang w:bidi="ar-SA"/>
+              </w:rPr>
+              <w:tab/>
+            </w:r>
+            <w:r>
+              <w:rPr>
+                <w:rStyle w:val="Hyperlink"/>
+                <w:noProof/>
+              </w:rPr>
+              <w:t>Appendix A Single Point Modifiers</w:t>
+            </w:r>
+            <w:r>
+              <w:rPr>
+                <w:noProof/>
+                <w:webHidden/>
+              </w:rPr>
+              <w:tab/>
+            </w:r>
+            <w:r>
+              <w:rPr>
+                <w:noProof/>
+                <w:webHidden/>
+              </w:rPr>
+              <w:fldChar w:fldCharType="begin"/>
+            </w:r>
+            <w:r>
+              <w:rPr>
+                <w:noProof/>
+                <w:webHidden/>
+              </w:rPr>
+              <w:instrText xml:space="preserve"> PAGEREF _Toc380999202 \h </w:instrText>
+            </w:r>
+            <w:r>
+              <w:rPr>
+                <w:noProof/>
+                <w:webHidden/>
+              </w:rPr>
+            </w:r>
+            <w:r>
+              <w:rPr>
+                <w:noProof/>
+                <w:webHidden/>
+              </w:rPr>
+              <w:fldChar w:fldCharType="separate"/>
+            </w:r>
+            <w:r>
+              <w:rPr>
+                <w:noProof/>
+                <w:webHidden/>
+              </w:rPr>
+              <w:t>8</w:t>
+            </w:r>
+            <w:r>
+              <w:rPr>
+                <w:noProof/>
                 <w:webHidden/>
               </w:rPr>
               <w:fldChar w:fldCharType="end"/>
@@ -1852,7 +2093,7 @@
       <w:pPr>
         <w:pStyle w:val="Heading1"/>
       </w:pPr>
-      <w:bookmarkStart w:id="0" w:name="_Toc375230707"/>
+      <w:bookmarkStart w:id="0" w:name="_Toc380999183"/>
       <w:r>
         <w:lastRenderedPageBreak/>
         <w:t>Overview</w:t>
@@ -1867,7 +2108,7 @@
       <w:pPr>
         <w:pStyle w:val="Heading2"/>
       </w:pPr>
-      <w:bookmarkStart w:id="2" w:name="_Toc375230708"/>
+      <w:bookmarkStart w:id="2" w:name="_Toc380999184"/>
       <w:r>
         <w:t>Features</w:t>
       </w:r>
@@ -1924,11 +2165,169 @@
       <w:pPr>
         <w:pStyle w:val="Heading2"/>
       </w:pPr>
-      <w:bookmarkStart w:id="3" w:name="_Toc375230709"/>
+      <w:bookmarkStart w:id="3" w:name="_Toc380999185"/>
       <w:r>
         <w:t>System Requirements</w:t>
       </w:r>
       <w:bookmarkEnd w:id="3"/>
+    </w:p>
+    <w:p>
+      <w:pPr>
+        <w:pStyle w:val="Heading3"/>
+      </w:pPr>
+      <w:bookmarkStart w:id="4" w:name="_Toc380999186"/>
+      <w:r>
+        <w:t>Single Point Requirements</w:t>
+      </w:r>
+      <w:bookmarkEnd w:id="4"/>
+    </w:p>
+    <w:p>
+      <w:proofErr w:type="gramStart"/>
+      <w:r>
+        <w:t xml:space="preserve">IE 9+ or </w:t>
+      </w:r>
+      <w:proofErr w:type="spellStart"/>
+      <w:r>
+        <w:t>FireFox</w:t>
+      </w:r>
+      <w:proofErr w:type="spellEnd"/>
+      <w:r>
+        <w:t xml:space="preserve"> 22+ or Chrome 32+ or Opera 21+.</w:t>
+      </w:r>
+      <w:proofErr w:type="gramEnd"/>
+      <w:r>
+        <w:t xml:space="preserve"> (Chrome &amp; Opera haven’t been fully tested but seem to work well)</w:t>
+      </w:r>
+    </w:p>
+    <w:p>
+      <w:pPr>
+        <w:pStyle w:val="Heading3"/>
+      </w:pPr>
+      <w:bookmarkStart w:id="5" w:name="_Toc380999187"/>
+      <w:r>
+        <w:t>Multi Point Requirements</w:t>
+      </w:r>
+      <w:bookmarkEnd w:id="5"/>
+    </w:p>
+    <w:p>
+      <w:r>
+        <w:t>Multi Point rendering should work with most current browsers.</w:t>
+      </w:r>
+    </w:p>
+    <w:p>
+      <w:pPr>
+        <w:pStyle w:val="Heading1"/>
+      </w:pPr>
+      <w:bookmarkStart w:id="6" w:name="_Toc380999188"/>
+      <w:r>
+        <w:t>S</w:t>
+      </w:r>
+      <w:r>
+        <w:t xml:space="preserve">etting up the </w:t>
+      </w:r>
+      <w:r>
+        <w:t>JavaScript Renderer for Use</w:t>
+      </w:r>
+      <w:bookmarkEnd w:id="6"/>
+    </w:p>
+    <w:p>
+      <w:pPr>
+        <w:pStyle w:val="Heading2"/>
+      </w:pPr>
+      <w:bookmarkStart w:id="7" w:name="_Toc380999189"/>
+      <w:r>
+        <w:t>Compile the mil-</w:t>
+      </w:r>
+      <w:proofErr w:type="spellStart"/>
+      <w:r>
+        <w:t>sym</w:t>
+      </w:r>
+      <w:proofErr w:type="spellEnd"/>
+      <w:r>
+        <w:t>-</w:t>
+      </w:r>
+      <w:proofErr w:type="spellStart"/>
+      <w:r>
+        <w:t>js</w:t>
+      </w:r>
+      <w:proofErr w:type="spellEnd"/>
+      <w:r>
+        <w:t xml:space="preserve"> project</w:t>
+      </w:r>
+      <w:bookmarkEnd w:id="7"/>
+    </w:p>
+    <w:p>
+      <w:r>
+        <w:t>This project builds with Ant resulting in two JavaScript files.  One has all of the JS code combined into one file.  The other is a minified version of the first file. (</w:t>
+      </w:r>
+      <w:proofErr w:type="gramStart"/>
+      <w:r>
+        <w:t>i.e</w:t>
+      </w:r>
+      <w:proofErr w:type="gramEnd"/>
+      <w:r>
+        <w:t>. sm-bc.js &amp; sm-bc.min.js)</w:t>
+      </w:r>
+    </w:p>
+    <w:p>
+      <w:r>
+        <w:t xml:space="preserve">Open a command prompt to the root folder of the repository on your local machine and enter: </w:t>
+      </w:r>
+    </w:p>
+    <w:p>
+      <w:pPr>
+        <w:pStyle w:val="Code"/>
+      </w:pPr>
+      <w:proofErr w:type="gramStart"/>
+      <w:r>
+        <w:t>ant</w:t>
+      </w:r>
+      <w:proofErr w:type="gramEnd"/>
+      <w:r>
+        <w:t xml:space="preserve"> clean </w:t>
+      </w:r>
+    </w:p>
+    <w:p>
+      <w:pPr>
+        <w:pStyle w:val="Code"/>
+      </w:pPr>
+      <w:proofErr w:type="gramStart"/>
+      <w:r>
+        <w:t>ant</w:t>
+      </w:r>
+      <w:proofErr w:type="gramEnd"/>
+      <w:r>
+        <w:t xml:space="preserve"> </w:t>
+      </w:r>
+      <w:proofErr w:type="spellStart"/>
+      <w:r>
+        <w:t>concat</w:t>
+      </w:r>
+      <w:proofErr w:type="spellEnd"/>
+      <w:r>
+        <w:t xml:space="preserve"> </w:t>
+      </w:r>
+      <w:proofErr w:type="spellStart"/>
+      <w:r>
+        <w:t>sm-bc</w:t>
+      </w:r>
+      <w:proofErr w:type="spellEnd"/>
+      <w:r>
+        <w:t xml:space="preserve"> minify samples</w:t>
+      </w:r>
+    </w:p>
+    <w:p>
+      <w:r>
+        <w:t>"</w:t>
+      </w:r>
+      <w:proofErr w:type="spellStart"/>
+      <w:r>
+        <w:t>sm-bc</w:t>
+      </w:r>
+      <w:proofErr w:type="spellEnd"/>
+      <w:r>
+        <w:t>" represents what you rendering capabilities you want.</w:t>
+      </w:r>
     </w:p>
     <w:p>
       <w:pPr>
@@ -1939,131 +2338,39 @@
         </w:numPr>
       </w:pPr>
       <w:r>
-        <w:t xml:space="preserve">IE 9+ or </w:t>
-      </w:r>
-      <w:proofErr w:type="spellStart"/>
-      <w:r>
-        <w:t>FireFox</w:t>
-      </w:r>
-      <w:proofErr w:type="spellEnd"/>
-      <w:r>
-        <w:t xml:space="preserve"> 22 or higher.  Web-Kit browsers do not work with single point rendering because of how they handle fonts currently.</w:t>
-      </w:r>
-    </w:p>
-    <w:p/>
-    <w:p>
-      <w:pPr>
-        <w:pStyle w:val="Heading1"/>
-      </w:pPr>
-      <w:bookmarkStart w:id="4" w:name="_Toc375230710"/>
-      <w:r>
-        <w:t>S</w:t>
-      </w:r>
-      <w:r>
-        <w:t xml:space="preserve">etting up the </w:t>
-      </w:r>
-      <w:r>
-        <w:t>JavaScript Renderer for Use</w:t>
-      </w:r>
-      <w:bookmarkEnd w:id="4"/>
-    </w:p>
-    <w:p>
-      <w:pPr>
-        <w:pStyle w:val="Heading2"/>
-      </w:pPr>
-      <w:bookmarkStart w:id="5" w:name="_Toc375230711"/>
-      <w:r>
-        <w:t>Compile the mil-</w:t>
-      </w:r>
-      <w:proofErr w:type="spellStart"/>
-      <w:r>
-        <w:t>sym</w:t>
-      </w:r>
-      <w:proofErr w:type="spellEnd"/>
-      <w:r>
-        <w:t>-</w:t>
-      </w:r>
-      <w:proofErr w:type="spellStart"/>
-      <w:r>
-        <w:t>js</w:t>
-      </w:r>
-      <w:proofErr w:type="spellEnd"/>
-      <w:r>
-        <w:t xml:space="preserve"> project</w:t>
-      </w:r>
-      <w:bookmarkEnd w:id="5"/>
-    </w:p>
-    <w:p>
-      <w:r>
-        <w:t>This project builds with Ant resulting in two JavaScript files.  One has all of the JS code combined into one file.  The other is a minified version of the first file. (</w:t>
-      </w:r>
-      <w:proofErr w:type="gramStart"/>
-      <w:r>
-        <w:t>i.e</w:t>
-      </w:r>
-      <w:proofErr w:type="gramEnd"/>
-      <w:r>
-        <w:t>. sm-bc.js &amp; sm-bc.min.js)</w:t>
-      </w:r>
-    </w:p>
-    <w:p>
-      <w:r>
-        <w:t xml:space="preserve">Open a command prompt to the root folder of the repository on your local machine and enter: </w:t>
-      </w:r>
-    </w:p>
-    <w:p>
-      <w:pPr>
-        <w:pStyle w:val="Code"/>
-      </w:pPr>
-      <w:proofErr w:type="gramStart"/>
-      <w:r>
-        <w:t>ant</w:t>
-      </w:r>
-      <w:proofErr w:type="gramEnd"/>
-      <w:r>
-        <w:t xml:space="preserve"> clean </w:t>
-      </w:r>
-    </w:p>
-    <w:p>
-      <w:pPr>
-        <w:pStyle w:val="Code"/>
-      </w:pPr>
-      <w:proofErr w:type="gramStart"/>
-      <w:r>
-        <w:t>ant</w:t>
-      </w:r>
-      <w:proofErr w:type="gramEnd"/>
-      <w:r>
-        <w:t xml:space="preserve"> </w:t>
-      </w:r>
-      <w:proofErr w:type="spellStart"/>
-      <w:r>
-        <w:t>concat</w:t>
-      </w:r>
-      <w:proofErr w:type="spellEnd"/>
-      <w:r>
-        <w:t xml:space="preserve"> </w:t>
-      </w:r>
-      <w:proofErr w:type="spellStart"/>
-      <w:r>
-        <w:t>sm-bc</w:t>
-      </w:r>
-      <w:proofErr w:type="spellEnd"/>
-      <w:r>
-        <w:t xml:space="preserve"> minify samples</w:t>
-      </w:r>
-    </w:p>
-    <w:p>
-      <w:r>
-        <w:t>"</w:t>
-      </w:r>
-      <w:proofErr w:type="spellStart"/>
-      <w:r>
-        <w:t>sm-bc</w:t>
-      </w:r>
-      <w:proofErr w:type="spellEnd"/>
-      <w:r>
-        <w:t>" represents what you rendering capabilities you want.</w:t>
+        <w:t xml:space="preserve">s: </w:t>
+      </w:r>
+      <w:proofErr w:type="spellStart"/>
+      <w:r>
+        <w:t>singlepoint</w:t>
+      </w:r>
+      <w:proofErr w:type="spellEnd"/>
+      <w:r>
+        <w:t xml:space="preserve"> (</w:t>
+      </w:r>
+      <w:proofErr w:type="spellStart"/>
+      <w:r>
+        <w:t>jquery</w:t>
+      </w:r>
+      <w:proofErr w:type="spellEnd"/>
+      <w:r>
+        <w:t xml:space="preserve"> plugin for </w:t>
+      </w:r>
+      <w:proofErr w:type="spellStart"/>
+      <w:r>
+        <w:t>singlepoint</w:t>
+      </w:r>
+      <w:proofErr w:type="spellEnd"/>
+      <w:r>
+        <w:t xml:space="preserve"> rendering only available in </w:t>
+      </w:r>
+      <w:proofErr w:type="spellStart"/>
+      <w:r>
+        <w:t>singlepoint</w:t>
+      </w:r>
+      <w:proofErr w:type="spellEnd"/>
+      <w:r>
+        <w:t xml:space="preserve"> only builds)</w:t>
       </w:r>
     </w:p>
     <w:p>
@@ -2075,40 +2382,13 @@
         </w:numPr>
       </w:pPr>
       <w:r>
-        <w:t xml:space="preserve">s: </w:t>
-      </w:r>
-      <w:proofErr w:type="spellStart"/>
-      <w:r>
-        <w:t>singlepoint</w:t>
-      </w:r>
-      <w:proofErr w:type="spellEnd"/>
-      <w:r>
-        <w:t xml:space="preserve"> (</w:t>
-      </w:r>
-      <w:proofErr w:type="spellStart"/>
-      <w:r>
-        <w:t>jquery</w:t>
-      </w:r>
-      <w:proofErr w:type="spellEnd"/>
-      <w:r>
-        <w:t xml:space="preserve"> plugin for </w:t>
-      </w:r>
-      <w:proofErr w:type="spellStart"/>
-      <w:r>
-        <w:t>singlepoint</w:t>
-      </w:r>
-      <w:proofErr w:type="spellEnd"/>
-      <w:r>
-        <w:t xml:space="preserve"> rendering only available in </w:t>
-      </w:r>
-      <w:proofErr w:type="spellStart"/>
-      <w:r>
-        <w:t>singlepoint</w:t>
-      </w:r>
-      <w:proofErr w:type="spellEnd"/>
-      <w:r>
-        <w:t xml:space="preserve"> only builds)</w:t>
-      </w:r>
+        <w:t xml:space="preserve">m: </w:t>
+      </w:r>
+      <w:proofErr w:type="spellStart"/>
+      <w:r>
+        <w:t>multipoints</w:t>
+      </w:r>
+      <w:proofErr w:type="spellEnd"/>
     </w:p>
     <w:p>
       <w:pPr>
@@ -2118,14 +2398,14 @@
           <w:numId w:val="36"/>
         </w:numPr>
       </w:pPr>
-      <w:r>
-        <w:t xml:space="preserve">m: </w:t>
-      </w:r>
-      <w:proofErr w:type="spellStart"/>
-      <w:r>
-        <w:t>multipoints</w:t>
-      </w:r>
-      <w:proofErr w:type="spellEnd"/>
+      <w:proofErr w:type="spellStart"/>
+      <w:r>
+        <w:t>sm</w:t>
+      </w:r>
+      <w:proofErr w:type="spellEnd"/>
+      <w:r>
+        <w:t>: both</w:t>
+      </w:r>
     </w:p>
     <w:p>
       <w:pPr>
@@ -2135,13 +2415,8 @@
           <w:numId w:val="36"/>
         </w:numPr>
       </w:pPr>
-      <w:proofErr w:type="spellStart"/>
-      <w:r>
-        <w:t>sm</w:t>
-      </w:r>
-      <w:proofErr w:type="spellEnd"/>
-      <w:r>
-        <w:t>: both</w:t>
+      <w:r>
+        <w:t>b: 2525B support</w:t>
       </w:r>
     </w:p>
     <w:p>
@@ -2153,7 +2428,7 @@
         </w:numPr>
       </w:pPr>
       <w:r>
-        <w:t>b: 2525B support</w:t>
+        <w:t>c: 2525C support</w:t>
       </w:r>
     </w:p>
     <w:p>
@@ -2164,8 +2439,13 @@
           <w:numId w:val="36"/>
         </w:numPr>
       </w:pPr>
-      <w:r>
-        <w:t>c: 2525C support</w:t>
+      <w:proofErr w:type="spellStart"/>
+      <w:r>
+        <w:t>bc</w:t>
+      </w:r>
+      <w:proofErr w:type="spellEnd"/>
+      <w:r>
+        <w:t>: both</w:t>
       </w:r>
     </w:p>
     <w:p>
@@ -2178,23 +2458,6 @@
       </w:pPr>
       <w:proofErr w:type="spellStart"/>
       <w:r>
-        <w:t>bc</w:t>
-      </w:r>
-      <w:proofErr w:type="spellEnd"/>
-      <w:r>
-        <w:t>: both</w:t>
-      </w:r>
-    </w:p>
-    <w:p>
-      <w:pPr>
-        <w:pStyle w:val="ListParagraph"/>
-        <w:numPr>
-          <w:ilvl w:val="0"/>
-          <w:numId w:val="36"/>
-        </w:numPr>
-      </w:pPr>
-      <w:proofErr w:type="spellStart"/>
-      <w:r>
         <w:t>allFlavors</w:t>
       </w:r>
       <w:proofErr w:type="spellEnd"/>
@@ -2289,6 +2552,7 @@
         </w:numPr>
       </w:pPr>
       <w:r>
+        <w:lastRenderedPageBreak/>
         <w:t>jquery-[version].min.js</w:t>
       </w:r>
     </w:p>
@@ -2379,7 +2643,6 @@
         </w:numPr>
       </w:pPr>
       <w:r>
-        <w:lastRenderedPageBreak/>
         <w:t>sm-bc.</w:t>
       </w:r>
       <w:r>
@@ -2402,11 +2665,11 @@
       <w:pPr>
         <w:pStyle w:val="Heading2"/>
       </w:pPr>
-      <w:bookmarkStart w:id="6" w:name="_Toc375230712"/>
+      <w:bookmarkStart w:id="8" w:name="_Toc380999190"/>
       <w:r>
         <w:t>Loading the JavaScript Renderer in your page</w:t>
       </w:r>
-      <w:bookmarkEnd w:id="6"/>
+      <w:bookmarkEnd w:id="8"/>
     </w:p>
     <w:p>
       <w:r>
@@ -2598,12 +2861,12 @@
       <w:pPr>
         <w:pStyle w:val="Heading1"/>
       </w:pPr>
-      <w:bookmarkStart w:id="7" w:name="_Toc375230713"/>
+      <w:bookmarkStart w:id="9" w:name="_Toc380999191"/>
       <w:r>
         <w:t>Rendering</w:t>
       </w:r>
-      <w:bookmarkStart w:id="8" w:name="_Toc339355573"/>
-      <w:bookmarkEnd w:id="7"/>
+      <w:bookmarkStart w:id="10" w:name="_Toc339355573"/>
+      <w:bookmarkEnd w:id="9"/>
       <w:r>
         <w:t xml:space="preserve"> </w:t>
       </w:r>
@@ -2612,11 +2875,11 @@
       <w:pPr>
         <w:pStyle w:val="Heading2"/>
       </w:pPr>
-      <w:bookmarkStart w:id="9" w:name="_Toc375230714"/>
+      <w:bookmarkStart w:id="11" w:name="_Toc380999192"/>
       <w:r>
         <w:t>Configuring the Renderer for your Needs</w:t>
       </w:r>
-      <w:bookmarkEnd w:id="9"/>
+      <w:bookmarkEnd w:id="11"/>
     </w:p>
     <w:p>
       <w:r>
@@ -2677,7 +2940,7 @@
       <w:pPr>
         <w:pStyle w:val="Heading2"/>
       </w:pPr>
-      <w:bookmarkStart w:id="10" w:name="_Toc375230715"/>
+      <w:bookmarkStart w:id="12" w:name="_Toc380999193"/>
       <w:proofErr w:type="spellStart"/>
       <w:r>
         <w:t>Single</w:t>
@@ -2693,7 +2956,7 @@
       <w:r>
         <w:t>Symbology</w:t>
       </w:r>
-      <w:bookmarkEnd w:id="10"/>
+      <w:bookmarkEnd w:id="12"/>
       <w:proofErr w:type="spellEnd"/>
     </w:p>
     <w:p>
@@ -2720,11 +2983,11 @@
       <w:pPr>
         <w:pStyle w:val="Heading3"/>
       </w:pPr>
-      <w:bookmarkStart w:id="11" w:name="_Toc375230716"/>
+      <w:bookmarkStart w:id="13" w:name="_Toc380999194"/>
       <w:r>
         <w:t>Setting Modifiers</w:t>
       </w:r>
-      <w:bookmarkEnd w:id="11"/>
+      <w:bookmarkEnd w:id="13"/>
     </w:p>
     <w:p>
       <w:r>
@@ -2850,6 +3113,7 @@
       </w:pPr>
       <w:proofErr w:type="gramStart"/>
       <w:r>
+        <w:lastRenderedPageBreak/>
         <w:t>modifiers[</w:t>
       </w:r>
       <w:proofErr w:type="gramEnd"/>
@@ -2861,11 +3125,11 @@
       <w:pPr>
         <w:pStyle w:val="Heading3"/>
       </w:pPr>
-      <w:bookmarkStart w:id="12" w:name="_Toc375230717"/>
+      <w:bookmarkStart w:id="14" w:name="_Toc380999195"/>
       <w:r>
         <w:t>Setting Attributes</w:t>
       </w:r>
-      <w:bookmarkEnd w:id="12"/>
+      <w:bookmarkEnd w:id="14"/>
     </w:p>
     <w:p>
       <w:r>
@@ -2887,7 +3151,6 @@
       <w:proofErr w:type="spellStart"/>
       <w:proofErr w:type="gramStart"/>
       <w:r>
-        <w:lastRenderedPageBreak/>
         <w:t>var</w:t>
       </w:r>
       <w:proofErr w:type="spellEnd"/>
@@ -3099,6 +3362,7 @@
           <w:noProof/>
           <w:lang w:bidi="ar-SA"/>
         </w:rPr>
+        <w:lastRenderedPageBreak/>
         <w:drawing>
           <wp:inline distT="0" distB="0" distL="0" distR="0" wp14:anchorId="68350C20" wp14:editId="561F285A">
             <wp:extent cx="3867150" cy="4343400"/>
@@ -3153,7 +3417,6 @@
       </w:pPr>
       <w:proofErr w:type="spellStart"/>
       <w:r>
-        <w:lastRenderedPageBreak/>
         <w:t>Symbology</w:t>
       </w:r>
       <w:proofErr w:type="spellEnd"/>
@@ -3196,7 +3459,7 @@
       <w:pPr>
         <w:pStyle w:val="Heading3"/>
       </w:pPr>
-      <w:bookmarkStart w:id="13" w:name="_Toc375230718"/>
+      <w:bookmarkStart w:id="15" w:name="_Toc380999196"/>
       <w:r>
         <w:t>Getting your Image (</w:t>
       </w:r>
@@ -3208,7 +3471,7 @@
       <w:r>
         <w:t>)</w:t>
       </w:r>
-      <w:bookmarkEnd w:id="13"/>
+      <w:bookmarkEnd w:id="15"/>
     </w:p>
     <w:p>
       <w:r>
@@ -3269,6 +3532,7 @@
         <w:pStyle w:val="Body4"/>
       </w:pPr>
       <w:r>
+        <w:lastRenderedPageBreak/>
         <w:t>“</w:t>
       </w:r>
       <w:proofErr w:type="spellStart"/>
@@ -3478,14 +3742,14 @@
       <w:pPr>
         <w:pStyle w:val="Heading3"/>
       </w:pPr>
-      <w:bookmarkStart w:id="14" w:name="_Toc375230719"/>
+      <w:bookmarkStart w:id="16" w:name="_Toc380999197"/>
       <w:r>
         <w:t>Rendering Your Image</w:t>
       </w:r>
       <w:r>
         <w:t xml:space="preserve"> via HTML5 Canvas</w:t>
       </w:r>
-      <w:bookmarkEnd w:id="14"/>
+      <w:bookmarkEnd w:id="16"/>
     </w:p>
     <w:p>
       <w:r>
@@ -3512,1166 +3776,1158 @@
       <w:proofErr w:type="spellStart"/>
       <w:proofErr w:type="gramStart"/>
       <w:r>
+        <w:t>var</w:t>
+      </w:r>
+      <w:proofErr w:type="spellEnd"/>
+      <w:proofErr w:type="gramEnd"/>
+      <w:r>
+        <w:t xml:space="preserve"> preview = </w:t>
+      </w:r>
+      <w:proofErr w:type="spellStart"/>
+      <w:r>
+        <w:t>document.getElementById</w:t>
+      </w:r>
+      <w:proofErr w:type="spellEnd"/>
+      <w:r>
+        <w:t>("preview");</w:t>
+      </w:r>
+    </w:p>
+    <w:p>
+      <w:pPr>
+        <w:pStyle w:val="Code"/>
+      </w:pPr>
+      <w:proofErr w:type="spellStart"/>
+      <w:proofErr w:type="gramStart"/>
+      <w:r>
+        <w:t>var</w:t>
+      </w:r>
+      <w:proofErr w:type="spellEnd"/>
+      <w:proofErr w:type="gramEnd"/>
+      <w:r>
+        <w:t xml:space="preserve"> </w:t>
+      </w:r>
+      <w:proofErr w:type="spellStart"/>
+      <w:r>
+        <w:t>ctx</w:t>
+      </w:r>
+      <w:proofErr w:type="spellEnd"/>
+      <w:r>
+        <w:t xml:space="preserve"> = </w:t>
+      </w:r>
+      <w:proofErr w:type="spellStart"/>
+      <w:r>
+        <w:t>preview.getContext</w:t>
+      </w:r>
+      <w:proofErr w:type="spellEnd"/>
+      <w:r>
+        <w:t>('2d');</w:t>
+      </w:r>
+    </w:p>
+    <w:p>
+      <w:pPr>
+        <w:pStyle w:val="Code"/>
+      </w:pPr>
+      <w:proofErr w:type="spellStart"/>
+      <w:proofErr w:type="gramStart"/>
+      <w:r>
+        <w:t>ctx.drawImage</w:t>
+      </w:r>
+      <w:proofErr w:type="spellEnd"/>
+      <w:r>
+        <w:t>(</w:t>
+      </w:r>
+      <w:proofErr w:type="spellStart"/>
+      <w:proofErr w:type="gramEnd"/>
+      <w:r>
+        <w:t>ii.getImage</w:t>
+      </w:r>
+      <w:proofErr w:type="spellEnd"/>
+      <w:r>
+        <w:t>(), 0, 0);</w:t>
+      </w:r>
+    </w:p>
+    <w:p>
+      <w:pPr>
+        <w:pStyle w:val="Heading3"/>
+      </w:pPr>
+      <w:bookmarkStart w:id="17" w:name="_Toc380999198"/>
+      <w:r>
+        <w:t>Rendering Your Image via Data URL</w:t>
+      </w:r>
+      <w:bookmarkEnd w:id="17"/>
+    </w:p>
+    <w:p>
+      <w:r>
+        <w:t>Have an image tag somewhere in your html:</w:t>
+      </w:r>
+    </w:p>
+    <w:p>
+      <w:pPr>
+        <w:pStyle w:val="Code"/>
+      </w:pPr>
+      <w:r>
+        <w:t>&lt;</w:t>
+      </w:r>
+      <w:proofErr w:type="spellStart"/>
+      <w:r>
+        <w:t>img</w:t>
+      </w:r>
+      <w:proofErr w:type="spellEnd"/>
+      <w:r>
+        <w:t xml:space="preserve"> id="</w:t>
+      </w:r>
+      <w:proofErr w:type="spellStart"/>
+      <w:r>
+        <w:t>urlexample</w:t>
+      </w:r>
+      <w:proofErr w:type="spellEnd"/>
+      <w:r>
+        <w:t xml:space="preserve">" </w:t>
+      </w:r>
+      <w:proofErr w:type="spellStart"/>
+      <w:r>
+        <w:t>src</w:t>
+      </w:r>
+      <w:proofErr w:type="spellEnd"/>
+      <w:r>
+        <w:t>="" alt="test" height="35" width="35"&gt;</w:t>
+      </w:r>
+      <w:r>
+        <w:t>;</w:t>
+      </w:r>
+    </w:p>
+    <w:p>
+      <w:r>
+        <w:t xml:space="preserve">Modify the image tag with this </w:t>
+      </w:r>
+      <w:r>
+        <w:t xml:space="preserve">JavaScript </w:t>
+      </w:r>
+      <w:r>
+        <w:t>code:</w:t>
+      </w:r>
+    </w:p>
+    <w:p>
+      <w:pPr>
+        <w:pStyle w:val="Code"/>
+      </w:pPr>
+      <w:r>
+        <w:t xml:space="preserve">//render via Data </w:t>
+      </w:r>
+      <w:proofErr w:type="spellStart"/>
+      <w:r>
+        <w:t>Url</w:t>
+      </w:r>
+      <w:proofErr w:type="spellEnd"/>
+    </w:p>
+    <w:p>
+      <w:pPr>
+        <w:pStyle w:val="Code"/>
+      </w:pPr>
+      <w:proofErr w:type="gramStart"/>
+      <w:r>
+        <w:t>modifiers</w:t>
+      </w:r>
+      <w:proofErr w:type="gramEnd"/>
+      <w:r>
+        <w:t xml:space="preserve"> = new Object(); </w:t>
+      </w:r>
+    </w:p>
+    <w:p>
+      <w:pPr>
+        <w:pStyle w:val="Code"/>
+      </w:pPr>
+      <w:proofErr w:type="gramStart"/>
+      <w:r>
+        <w:t>modifiers[</w:t>
+      </w:r>
+      <w:proofErr w:type="spellStart"/>
+      <w:proofErr w:type="gramEnd"/>
+      <w:r>
+        <w:t>msa.PixelSize</w:t>
+      </w:r>
+      <w:proofErr w:type="spellEnd"/>
+      <w:r>
+        <w:t>]=60;</w:t>
+      </w:r>
+    </w:p>
+    <w:p>
+      <w:pPr>
+        <w:pStyle w:val="Code"/>
+      </w:pPr>
+      <w:proofErr w:type="gramStart"/>
+      <w:r>
+        <w:t>ii</w:t>
+      </w:r>
+      <w:proofErr w:type="gramEnd"/>
+      <w:r>
+        <w:t xml:space="preserve"> = armyc2.c2sd.renderer.MilStdIconRenderer.Render("SHAPWMSA-------",modifiers);</w:t>
+      </w:r>
+    </w:p>
+    <w:p>
+      <w:pPr>
+        <w:pStyle w:val="Code"/>
+      </w:pPr>
+      <w:proofErr w:type="spellStart"/>
+      <w:proofErr w:type="gramStart"/>
+      <w:r>
+        <w:t>var</w:t>
+      </w:r>
+      <w:proofErr w:type="spellEnd"/>
+      <w:proofErr w:type="gramEnd"/>
+      <w:r>
+        <w:t xml:space="preserve"> width = </w:t>
+      </w:r>
+      <w:proofErr w:type="spellStart"/>
+      <w:r>
+        <w:t>ii.getImageBounds</w:t>
+      </w:r>
+      <w:proofErr w:type="spellEnd"/>
+      <w:r>
+        <w:t>().</w:t>
+      </w:r>
+      <w:proofErr w:type="spellStart"/>
+      <w:r>
+        <w:t>getWidth</w:t>
+      </w:r>
+      <w:proofErr w:type="spellEnd"/>
+      <w:r>
+        <w:t>();</w:t>
+      </w:r>
+    </w:p>
+    <w:p>
+      <w:pPr>
+        <w:pStyle w:val="Code"/>
+      </w:pPr>
+      <w:proofErr w:type="spellStart"/>
+      <w:proofErr w:type="gramStart"/>
+      <w:r>
+        <w:t>var</w:t>
+      </w:r>
+      <w:proofErr w:type="spellEnd"/>
+      <w:proofErr w:type="gramEnd"/>
+      <w:r>
+        <w:t xml:space="preserve"> height = </w:t>
+      </w:r>
+      <w:proofErr w:type="spellStart"/>
+      <w:r>
+        <w:t>ii.getImageBounds</w:t>
+      </w:r>
+      <w:proofErr w:type="spellEnd"/>
+      <w:r>
+        <w:t>().</w:t>
+      </w:r>
+      <w:proofErr w:type="spellStart"/>
+      <w:r>
+        <w:t>getHeight</w:t>
+      </w:r>
+      <w:proofErr w:type="spellEnd"/>
+      <w:r>
+        <w:t>();</w:t>
+      </w:r>
+    </w:p>
+    <w:p>
+      <w:pPr>
+        <w:pStyle w:val="Code"/>
+      </w:pPr>
+    </w:p>
+    <w:p>
+      <w:pPr>
+        <w:pStyle w:val="Code"/>
+      </w:pPr>
+      <w:proofErr w:type="spellStart"/>
+      <w:proofErr w:type="gramStart"/>
+      <w:r>
+        <w:t>var</w:t>
+      </w:r>
+      <w:proofErr w:type="spellEnd"/>
+      <w:proofErr w:type="gramEnd"/>
+      <w:r>
+        <w:t xml:space="preserve"> </w:t>
+      </w:r>
+      <w:proofErr w:type="spellStart"/>
+      <w:r>
+        <w:t>img</w:t>
+      </w:r>
+      <w:proofErr w:type="spellEnd"/>
+      <w:r>
+        <w:t xml:space="preserve"> = </w:t>
+      </w:r>
+      <w:proofErr w:type="spellStart"/>
+      <w:r>
+        <w:t>document.getElementById</w:t>
+      </w:r>
+      <w:proofErr w:type="spellEnd"/>
+      <w:r>
+        <w:t>("</w:t>
+      </w:r>
+      <w:proofErr w:type="spellStart"/>
+      <w:r>
+        <w:t>urlexample</w:t>
+      </w:r>
+      <w:proofErr w:type="spellEnd"/>
+      <w:r>
+        <w:t>");</w:t>
+      </w:r>
+    </w:p>
+    <w:p>
+      <w:pPr>
+        <w:pStyle w:val="Code"/>
+      </w:pPr>
+      <w:proofErr w:type="spellStart"/>
+      <w:r>
+        <w:t>img.src</w:t>
+      </w:r>
+      <w:proofErr w:type="spellEnd"/>
+      <w:r>
+        <w:t xml:space="preserve"> = </w:t>
+      </w:r>
+      <w:proofErr w:type="spellStart"/>
+      <w:proofErr w:type="gramStart"/>
+      <w:r>
+        <w:t>ii.toDataUrl</w:t>
+      </w:r>
+      <w:proofErr w:type="spellEnd"/>
+      <w:r>
+        <w:t>(</w:t>
+      </w:r>
+      <w:proofErr w:type="gramEnd"/>
+      <w:r>
+        <w:t>);</w:t>
+      </w:r>
+    </w:p>
+    <w:p>
+      <w:pPr>
+        <w:pStyle w:val="Code"/>
+      </w:pPr>
+      <w:proofErr w:type="spellStart"/>
+      <w:r>
+        <w:t>img.width</w:t>
+      </w:r>
+      <w:proofErr w:type="spellEnd"/>
+      <w:r>
+        <w:t xml:space="preserve"> = width;</w:t>
+      </w:r>
+    </w:p>
+    <w:p>
+      <w:pPr>
+        <w:pStyle w:val="Code"/>
+      </w:pPr>
+      <w:proofErr w:type="spellStart"/>
+      <w:r>
+        <w:t>img.height</w:t>
+      </w:r>
+      <w:proofErr w:type="spellEnd"/>
+      <w:r>
+        <w:t xml:space="preserve"> = height;</w:t>
+      </w:r>
+    </w:p>
+    <w:p/>
+    <w:p>
+      <w:pPr>
+        <w:pStyle w:val="Heading3"/>
+      </w:pPr>
+      <w:bookmarkStart w:id="18" w:name="_Toc380999199"/>
+      <w:r>
+        <w:t>Rendering Your Image via jQuery plugin</w:t>
+      </w:r>
+      <w:bookmarkEnd w:id="18"/>
+    </w:p>
+    <w:p>
+      <w:r>
+        <w:t>Note that this only works with the single point only compilations of the JavaScript renderer.</w:t>
+      </w:r>
+    </w:p>
+    <w:p>
+      <w:pPr>
+        <w:pStyle w:val="Code"/>
+      </w:pPr>
+      <w:r>
+        <w:t>&lt;</w:t>
+      </w:r>
+      <w:proofErr w:type="gramStart"/>
+      <w:r>
+        <w:t>html</w:t>
+      </w:r>
+      <w:proofErr w:type="gramEnd"/>
+      <w:r>
+        <w:t>&gt;</w:t>
+      </w:r>
+    </w:p>
+    <w:p>
+      <w:pPr>
+        <w:pStyle w:val="Code"/>
+      </w:pPr>
+      <w:r>
+        <w:t xml:space="preserve">    &lt;</w:t>
+      </w:r>
+      <w:proofErr w:type="gramStart"/>
+      <w:r>
+        <w:t>head</w:t>
+      </w:r>
+      <w:proofErr w:type="gramEnd"/>
+      <w:r>
+        <w:t>&gt;</w:t>
+      </w:r>
+    </w:p>
+    <w:p>
+      <w:pPr>
+        <w:pStyle w:val="Code"/>
+      </w:pPr>
+      <w:r>
+        <w:t xml:space="preserve">        &lt;</w:t>
+      </w:r>
+      <w:proofErr w:type="gramStart"/>
+      <w:r>
+        <w:t>title&gt;</w:t>
+      </w:r>
+      <w:proofErr w:type="gramEnd"/>
+      <w:r>
+        <w:t>Renderer jQuery Plugin Example&lt;/title&gt;</w:t>
+      </w:r>
+    </w:p>
+    <w:p>
+      <w:pPr>
+        <w:pStyle w:val="Code"/>
+      </w:pPr>
+      <w:r>
+        <w:t xml:space="preserve">        &lt;</w:t>
+      </w:r>
+      <w:proofErr w:type="gramStart"/>
+      <w:r>
+        <w:t>meta</w:t>
+      </w:r>
+      <w:proofErr w:type="gramEnd"/>
+      <w:r>
+        <w:t xml:space="preserve"> http-</w:t>
+      </w:r>
+      <w:proofErr w:type="spellStart"/>
+      <w:r>
+        <w:t>equiv</w:t>
+      </w:r>
+      <w:proofErr w:type="spellEnd"/>
+      <w:r>
+        <w:t>="Content-Type" content="text/html; charset=UTF-8"&gt;</w:t>
+      </w:r>
+    </w:p>
+    <w:p>
+      <w:pPr>
+        <w:pStyle w:val="Code"/>
+      </w:pPr>
+      <w:r>
+        <w:t xml:space="preserve">        &lt;link </w:t>
+      </w:r>
+      <w:proofErr w:type="spellStart"/>
+      <w:r>
+        <w:t>rel</w:t>
+      </w:r>
+      <w:proofErr w:type="spellEnd"/>
+      <w:r>
+        <w:t>="</w:t>
+      </w:r>
+      <w:proofErr w:type="spellStart"/>
+      <w:r>
+        <w:t>stylesheet</w:t>
+      </w:r>
+      <w:proofErr w:type="spellEnd"/>
+      <w:r>
+        <w:t xml:space="preserve">" </w:t>
+      </w:r>
+      <w:proofErr w:type="spellStart"/>
+      <w:r>
+        <w:t>href</w:t>
+      </w:r>
+      <w:proofErr w:type="spellEnd"/>
+      <w:r>
+        <w:t>="renderer.css" type="text/</w:t>
+      </w:r>
+      <w:proofErr w:type="spellStart"/>
+      <w:r>
+        <w:t>css</w:t>
+      </w:r>
+      <w:proofErr w:type="spellEnd"/>
+      <w:r>
+        <w:t>" charset="utf-8" &gt;</w:t>
+      </w:r>
+    </w:p>
+    <w:p>
+      <w:pPr>
+        <w:pStyle w:val="Code"/>
+      </w:pPr>
+      <w:r>
+        <w:t xml:space="preserve">        &lt;script </w:t>
+      </w:r>
+      <w:proofErr w:type="spellStart"/>
+      <w:r>
+        <w:t>src</w:t>
+      </w:r>
+      <w:proofErr w:type="spellEnd"/>
+      <w:r>
+        <w:t>="jquery-1.10.2.min.js" type="text/</w:t>
+      </w:r>
+      <w:proofErr w:type="spellStart"/>
+      <w:r>
+        <w:t>javascript</w:t>
+      </w:r>
+      <w:proofErr w:type="spellEnd"/>
+      <w:r>
+        <w:t>"&gt;&lt;/script&gt;</w:t>
+      </w:r>
+    </w:p>
+    <w:p>
+      <w:pPr>
+        <w:pStyle w:val="Code"/>
+      </w:pPr>
+      <w:r>
+        <w:t xml:space="preserve">        &lt;script </w:t>
+      </w:r>
+      <w:proofErr w:type="spellStart"/>
+      <w:r>
+        <w:t>src</w:t>
+      </w:r>
+      <w:proofErr w:type="spellEnd"/>
+      <w:r>
+        <w:t>="s-b.min.js" type="text/</w:t>
+      </w:r>
+      <w:proofErr w:type="spellStart"/>
+      <w:r>
+        <w:t>javascript</w:t>
+      </w:r>
+      <w:proofErr w:type="spellEnd"/>
+      <w:r>
+        <w:t>"&gt;&lt;/script&gt;</w:t>
+      </w:r>
+    </w:p>
+    <w:p>
+      <w:pPr>
+        <w:pStyle w:val="Code"/>
+      </w:pPr>
+      <w:r>
+        <w:t xml:space="preserve">        &lt;script type="text/</w:t>
+      </w:r>
+      <w:proofErr w:type="spellStart"/>
+      <w:r>
+        <w:t>javascript</w:t>
+      </w:r>
+      <w:proofErr w:type="spellEnd"/>
+      <w:r>
+        <w:t>"&gt;</w:t>
+      </w:r>
+    </w:p>
+    <w:p>
+      <w:pPr>
+        <w:pStyle w:val="Code"/>
+      </w:pPr>
+      <w:r>
+        <w:t xml:space="preserve">            $(window).</w:t>
+      </w:r>
+      <w:proofErr w:type="gramStart"/>
+      <w:r>
+        <w:t>bind(</w:t>
+      </w:r>
+      <w:proofErr w:type="gramEnd"/>
+      <w:r>
+        <w:t>"load", function() {</w:t>
+      </w:r>
+    </w:p>
+    <w:p>
+      <w:pPr>
+        <w:pStyle w:val="Code"/>
+      </w:pPr>
+      <w:r>
+        <w:t xml:space="preserve">                // Invoke </w:t>
+      </w:r>
+      <w:proofErr w:type="gramStart"/>
+      <w:r>
+        <w:t>render2525(</w:t>
+      </w:r>
+      <w:proofErr w:type="gramEnd"/>
+      <w:r>
+        <w:t>) on jQuery objects that match canvas tags</w:t>
+      </w:r>
+    </w:p>
+    <w:p>
+      <w:pPr>
+        <w:pStyle w:val="Code"/>
+      </w:pPr>
+      <w:r>
+        <w:t xml:space="preserve">                // when symbols on a canvas need to be drawn or re-drawn</w:t>
+      </w:r>
+    </w:p>
+    <w:p>
+      <w:pPr>
+        <w:pStyle w:val="Code"/>
+      </w:pPr>
+      <w:r>
+        <w:t xml:space="preserve">                $("canvas").</w:t>
+      </w:r>
+      <w:proofErr w:type="gramStart"/>
+      <w:r>
+        <w:t>render2525(</w:t>
+      </w:r>
+      <w:proofErr w:type="gramEnd"/>
+      <w:r>
+        <w:t>);</w:t>
+      </w:r>
+    </w:p>
+    <w:p>
+      <w:pPr>
+        <w:pStyle w:val="Code"/>
+      </w:pPr>
+      <w:r>
+        <w:t xml:space="preserve">            });</w:t>
+      </w:r>
+    </w:p>
+    <w:p>
+      <w:pPr>
+        <w:pStyle w:val="Code"/>
+      </w:pPr>
+      <w:r>
+        <w:t xml:space="preserve">        &lt;/script&gt;</w:t>
+      </w:r>
+    </w:p>
+    <w:p>
+      <w:pPr>
+        <w:pStyle w:val="Code"/>
+      </w:pPr>
+      <w:r>
+        <w:t xml:space="preserve">    &lt;/head&gt;</w:t>
+      </w:r>
+    </w:p>
+    <w:p>
+      <w:pPr>
+        <w:pStyle w:val="Code"/>
+      </w:pPr>
+      <w:r>
+        <w:t xml:space="preserve">    &lt;</w:t>
+      </w:r>
+      <w:proofErr w:type="gramStart"/>
+      <w:r>
+        <w:t>body</w:t>
+      </w:r>
+      <w:proofErr w:type="gramEnd"/>
+      <w:r>
+        <w:t>&gt;</w:t>
+      </w:r>
+    </w:p>
+    <w:p>
+      <w:pPr>
+        <w:pStyle w:val="Code"/>
+      </w:pPr>
+      <w:r>
+        <w:t xml:space="preserve">        &lt;!--    </w:t>
+      </w:r>
+    </w:p>
+    <w:p>
+      <w:pPr>
+        <w:pStyle w:val="Code"/>
+      </w:pPr>
+      <w:r>
+        <w:t xml:space="preserve">            To display a symbol, canvas elements must contain a valid</w:t>
+      </w:r>
+    </w:p>
+    <w:p>
+      <w:pPr>
+        <w:pStyle w:val="Code"/>
+      </w:pPr>
+      <w:r>
+        <w:t xml:space="preserve">            15-character symbol </w:t>
+      </w:r>
+      <w:proofErr w:type="gramStart"/>
+      <w:r>
+        <w:t>code in the data-symbol-code attribute</w:t>
+      </w:r>
+      <w:proofErr w:type="gramEnd"/>
+      <w:r>
+        <w:t>.</w:t>
+      </w:r>
+    </w:p>
+    <w:p>
+      <w:pPr>
+        <w:pStyle w:val="Code"/>
+      </w:pPr>
+    </w:p>
+    <w:p>
+      <w:pPr>
+        <w:pStyle w:val="Code"/>
+      </w:pPr>
+      <w:r>
+        <w:t xml:space="preserve">            The optional data-pixel-size attribute controls the size of</w:t>
+      </w:r>
+    </w:p>
+    <w:p>
+      <w:pPr>
+        <w:pStyle w:val="Code"/>
+      </w:pPr>
+      <w:r>
+        <w:t xml:space="preserve">            </w:t>
+      </w:r>
+      <w:proofErr w:type="gramStart"/>
+      <w:r>
+        <w:t>the</w:t>
+      </w:r>
+      <w:proofErr w:type="gramEnd"/>
+      <w:r>
+        <w:t xml:space="preserve"> symbol.</w:t>
+      </w:r>
+    </w:p>
+    <w:p>
+      <w:pPr>
+        <w:pStyle w:val="Code"/>
+      </w:pPr>
+      <w:r>
+        <w:t xml:space="preserve">        --&gt;</w:t>
+      </w:r>
+    </w:p>
+    <w:p>
+      <w:pPr>
+        <w:pStyle w:val="Code"/>
+      </w:pPr>
+      <w:r>
+        <w:t xml:space="preserve">        &lt;canvas data-symbol-code="SHAPCF---------" data-pixel-size="64"&gt;&lt;/canvas&gt;</w:t>
+      </w:r>
+    </w:p>
+    <w:p>
+      <w:pPr>
+        <w:pStyle w:val="Code"/>
+      </w:pPr>
+      <w:r>
+        <w:t xml:space="preserve">    &lt;/body&gt;</w:t>
+      </w:r>
+    </w:p>
+    <w:p>
+      <w:pPr>
+        <w:pStyle w:val="Code"/>
+      </w:pPr>
+      <w:r>
+        <w:t>&lt;/html&gt;</w:t>
+      </w:r>
+    </w:p>
+    <w:p/>
+    <w:p>
+      <w:pPr>
+        <w:pStyle w:val="Heading2"/>
+      </w:pPr>
+      <w:bookmarkStart w:id="19" w:name="_Toc380999200"/>
+      <w:r>
+        <w:t xml:space="preserve">Multipoint </w:t>
+      </w:r>
+      <w:proofErr w:type="spellStart"/>
+      <w:r>
+        <w:t>Symbology</w:t>
+      </w:r>
+      <w:bookmarkEnd w:id="19"/>
+      <w:proofErr w:type="spellEnd"/>
+    </w:p>
+    <w:p>
+      <w:r>
+        <w:t>KML rendering example:</w:t>
+      </w:r>
+    </w:p>
+    <w:p>
+      <w:pPr>
+        <w:pStyle w:val="Code"/>
+      </w:pPr>
+      <w:proofErr w:type="spellStart"/>
+      <w:proofErr w:type="gramStart"/>
+      <w:r>
+        <w:t>var</w:t>
+      </w:r>
+      <w:proofErr w:type="spellEnd"/>
+      <w:proofErr w:type="gramEnd"/>
+      <w:r>
+        <w:t xml:space="preserve"> </w:t>
+      </w:r>
+      <w:proofErr w:type="spellStart"/>
+      <w:r>
+        <w:t>formatJSON</w:t>
+      </w:r>
+      <w:proofErr w:type="spellEnd"/>
+      <w:r>
+        <w:t xml:space="preserve"> = 1;</w:t>
+      </w:r>
+    </w:p>
+    <w:p>
+      <w:pPr>
+        <w:pStyle w:val="Code"/>
+      </w:pPr>
+      <w:proofErr w:type="spellStart"/>
+      <w:proofErr w:type="gramStart"/>
+      <w:r>
+        <w:t>var</w:t>
+      </w:r>
+      <w:proofErr w:type="spellEnd"/>
+      <w:proofErr w:type="gramEnd"/>
+      <w:r>
+        <w:t xml:space="preserve"> </w:t>
+      </w:r>
+      <w:proofErr w:type="spellStart"/>
+      <w:r>
+        <w:t>formatKML</w:t>
+      </w:r>
+      <w:proofErr w:type="spellEnd"/>
+      <w:r>
+        <w:t xml:space="preserve"> = 0;</w:t>
+      </w:r>
+    </w:p>
+    <w:p>
+      <w:pPr>
+        <w:pStyle w:val="Code"/>
+      </w:pPr>
+      <w:proofErr w:type="spellStart"/>
+      <w:proofErr w:type="gramStart"/>
+      <w:r>
+        <w:t>var</w:t>
+      </w:r>
+      <w:proofErr w:type="spellEnd"/>
+      <w:proofErr w:type="gramEnd"/>
+      <w:r>
+        <w:t xml:space="preserve"> </w:t>
+      </w:r>
+      <w:proofErr w:type="spellStart"/>
+      <w:r>
+        <w:t>rendererMP</w:t>
+      </w:r>
+      <w:proofErr w:type="spellEnd"/>
+      <w:r>
+        <w:t xml:space="preserve"> = </w:t>
+      </w:r>
+      <w:proofErr w:type="spellStart"/>
+      <w:r>
+        <w:t>sec.web.renderer.SECWebRenderer</w:t>
+      </w:r>
+      <w:proofErr w:type="spellEnd"/>
+      <w:r>
+        <w:t>;</w:t>
+      </w:r>
+    </w:p>
+    <w:p>
+      <w:pPr>
+        <w:pStyle w:val="Code"/>
+      </w:pPr>
+      <w:proofErr w:type="spellStart"/>
+      <w:proofErr w:type="gramStart"/>
+      <w:r>
+        <w:t>var</w:t>
+      </w:r>
+      <w:proofErr w:type="spellEnd"/>
+      <w:proofErr w:type="gramEnd"/>
+      <w:r>
+        <w:t xml:space="preserve"> </w:t>
+      </w:r>
+      <w:proofErr w:type="spellStart"/>
+      <w:r>
+        <w:t>pixelWidth</w:t>
+      </w:r>
+      <w:proofErr w:type="spellEnd"/>
+      <w:r>
+        <w:t xml:space="preserve"> = 800;</w:t>
+      </w:r>
+    </w:p>
+    <w:p>
+      <w:pPr>
+        <w:pStyle w:val="Code"/>
+      </w:pPr>
+      <w:proofErr w:type="spellStart"/>
+      <w:proofErr w:type="gramStart"/>
+      <w:r>
+        <w:t>var</w:t>
+      </w:r>
+      <w:proofErr w:type="spellEnd"/>
+      <w:proofErr w:type="gramEnd"/>
+      <w:r>
+        <w:t xml:space="preserve"> </w:t>
+      </w:r>
+      <w:proofErr w:type="spellStart"/>
+      <w:r>
+        <w:t>pixelHeight</w:t>
+      </w:r>
+      <w:proofErr w:type="spellEnd"/>
+      <w:r>
+        <w:t xml:space="preserve"> = 600;</w:t>
+      </w:r>
+    </w:p>
+    <w:p>
+      <w:pPr>
+        <w:pStyle w:val="Code"/>
+      </w:pPr>
+    </w:p>
+    <w:p>
+      <w:pPr>
+        <w:pStyle w:val="Code"/>
+      </w:pPr>
+      <w:r>
+        <w:t>//SECTOR RANGE FAN EXAMPLE/////////////////////////////////</w:t>
+      </w:r>
+    </w:p>
+    <w:p>
+      <w:pPr>
+        <w:pStyle w:val="Code"/>
+      </w:pPr>
+    </w:p>
+    <w:p>
+      <w:pPr>
+        <w:pStyle w:val="Code"/>
+      </w:pPr>
+      <w:proofErr w:type="spellStart"/>
+      <w:proofErr w:type="gramStart"/>
+      <w:r>
+        <w:t>var</w:t>
+      </w:r>
+      <w:proofErr w:type="spellEnd"/>
+      <w:proofErr w:type="gramEnd"/>
+      <w:r>
+        <w:t xml:space="preserve"> symbolCode3 = "GFFPAXS---****X"; //sector range fan</w:t>
+      </w:r>
+    </w:p>
+    <w:p>
+      <w:pPr>
+        <w:pStyle w:val="Code"/>
+      </w:pPr>
+      <w:proofErr w:type="spellStart"/>
+      <w:proofErr w:type="gramStart"/>
+      <w:r>
+        <w:t>var</w:t>
+      </w:r>
+      <w:proofErr w:type="spellEnd"/>
+      <w:proofErr w:type="gramEnd"/>
+      <w:r>
+        <w:t xml:space="preserve"> kml3=null;</w:t>
+      </w:r>
+    </w:p>
+    <w:p>
+      <w:pPr>
+        <w:pStyle w:val="Code"/>
+      </w:pPr>
+      <w:proofErr w:type="spellStart"/>
+      <w:proofErr w:type="gramStart"/>
+      <w:r>
+        <w:t>var</w:t>
+      </w:r>
+      <w:proofErr w:type="spellEnd"/>
+      <w:proofErr w:type="gramEnd"/>
+      <w:r>
+        <w:t xml:space="preserve"> json3=null;</w:t>
+      </w:r>
+    </w:p>
+    <w:p>
+      <w:pPr>
+        <w:pStyle w:val="Code"/>
+      </w:pPr>
+      <w:proofErr w:type="spellStart"/>
+      <w:proofErr w:type="gramStart"/>
+      <w:r>
+        <w:t>var</w:t>
+      </w:r>
+      <w:proofErr w:type="spellEnd"/>
+      <w:proofErr w:type="gramEnd"/>
+      <w:r>
+        <w:t xml:space="preserve"> controlPoints3 = "66.26700036208742,30.62755038706961";// point format “</w:t>
+      </w:r>
+      <w:proofErr w:type="spellStart"/>
+      <w:r>
+        <w:t>x,y</w:t>
+      </w:r>
+      <w:proofErr w:type="spellEnd"/>
+      <w:r>
+        <w:t xml:space="preserve"> </w:t>
+      </w:r>
+      <w:proofErr w:type="spellStart"/>
+      <w:r>
+        <w:t>x,y</w:t>
+      </w:r>
+      <w:proofErr w:type="spellEnd"/>
+      <w:r>
+        <w:t xml:space="preserve"> </w:t>
+      </w:r>
+      <w:proofErr w:type="spellStart"/>
+      <w:r>
+        <w:t>x,y</w:t>
+      </w:r>
+      <w:proofErr w:type="spellEnd"/>
+      <w:r>
+        <w:t>…”</w:t>
+      </w:r>
+    </w:p>
+    <w:p>
+      <w:pPr>
+        <w:pStyle w:val="Code"/>
+      </w:pPr>
+    </w:p>
+    <w:p>
+      <w:pPr>
+        <w:pStyle w:val="Code"/>
+      </w:pPr>
+      <w:r>
+        <w:t>/*</w:t>
+      </w:r>
+      <w:proofErr w:type="spellStart"/>
+      <w:r>
+        <w:t>bbox</w:t>
+      </w:r>
+      <w:proofErr w:type="spellEnd"/>
+      <w:r>
+        <w:t xml:space="preserve"> </w:t>
+      </w:r>
+      <w:proofErr w:type="gramStart"/>
+      <w:r>
+        <w:t>The</w:t>
+      </w:r>
+      <w:proofErr w:type="gramEnd"/>
+      <w:r>
+        <w:t xml:space="preserve"> viewable area of the map.  Passed in the format of a string "</w:t>
+      </w:r>
+      <w:proofErr w:type="spellStart"/>
+      <w:r>
+        <w:t>lowerLeftX</w:t>
+      </w:r>
+      <w:proofErr w:type="gramStart"/>
+      <w:r>
+        <w:t>,lowerLeftY,upperRightX,upperRightY</w:t>
+      </w:r>
+      <w:proofErr w:type="spellEnd"/>
+      <w:proofErr w:type="gramEnd"/>
+      <w:r>
+        <w:t>." Not required but can speed up rendering in some cases.//*/</w:t>
+      </w:r>
+    </w:p>
+    <w:p>
+      <w:pPr>
+        <w:pStyle w:val="Code"/>
+      </w:pPr>
+      <w:proofErr w:type="spellStart"/>
+      <w:proofErr w:type="gramStart"/>
+      <w:r>
+        <w:t>var</w:t>
+      </w:r>
+      <w:proofErr w:type="spellEnd"/>
+      <w:proofErr w:type="gramEnd"/>
+      <w:r>
+        <w:t xml:space="preserve"> bbox3 = "66.25,30.627,66.27,30.63";//whole symbol will be calculated</w:t>
+      </w:r>
+    </w:p>
+    <w:p>
+      <w:pPr>
+        <w:pStyle w:val="Code"/>
+      </w:pPr>
+    </w:p>
+    <w:p>
+      <w:pPr>
+        <w:pStyle w:val="Code"/>
+      </w:pPr>
+      <w:proofErr w:type="spellStart"/>
+      <w:proofErr w:type="gramStart"/>
+      <w:r>
+        <w:t>var</w:t>
+      </w:r>
+      <w:proofErr w:type="spellEnd"/>
+      <w:proofErr w:type="gramEnd"/>
+      <w:r>
+        <w:t xml:space="preserve"> scale3 = 50000.0;</w:t>
+      </w:r>
+    </w:p>
+    <w:p>
+      <w:pPr>
+        <w:pStyle w:val="Code"/>
+      </w:pPr>
+    </w:p>
+    <w:p>
+      <w:pPr>
+        <w:pStyle w:val="Code"/>
+      </w:pPr>
+      <w:r>
+        <w:t xml:space="preserve">//distance (AM), azimuth (AN), and </w:t>
+      </w:r>
+      <w:proofErr w:type="spellStart"/>
+      <w:r>
+        <w:t>altitudeDepth</w:t>
+      </w:r>
+      <w:proofErr w:type="spellEnd"/>
+      <w:r>
+        <w:t xml:space="preserve"> (X) can all have multiple values so they are enclosed in brackets.</w:t>
+      </w:r>
+    </w:p>
+    <w:p>
+      <w:pPr>
+        <w:pStyle w:val="Code"/>
+      </w:pPr>
+      <w:r>
+        <w:t>//you can set with the string constants from “</w:t>
+      </w:r>
+      <w:proofErr w:type="spellStart"/>
+      <w:r>
+        <w:t>ModifiersTG</w:t>
+      </w:r>
+      <w:proofErr w:type="spellEnd"/>
+      <w:r>
+        <w:t>”.</w:t>
+      </w:r>
+    </w:p>
+    <w:p>
+      <w:pPr>
+        <w:pStyle w:val="Code"/>
+      </w:pPr>
+      <w:proofErr w:type="spellStart"/>
+      <w:proofErr w:type="gramStart"/>
+      <w:r>
+        <w:t>var</w:t>
+      </w:r>
+      <w:proofErr w:type="spellEnd"/>
+      <w:proofErr w:type="gramEnd"/>
+      <w:r>
+        <w:t xml:space="preserve"> </w:t>
+      </w:r>
+      <w:proofErr w:type="spellStart"/>
+      <w:r>
+        <w:t>mtg</w:t>
+      </w:r>
+      <w:proofErr w:type="spellEnd"/>
+      <w:r>
+        <w:t xml:space="preserve"> = armyc2.c2sd.renderer.utilities.ModifiersTG;</w:t>
+      </w:r>
+    </w:p>
+    <w:p>
+      <w:pPr>
+        <w:pStyle w:val="Code"/>
+      </w:pPr>
+      <w:proofErr w:type="gramStart"/>
+      <w:r>
         <w:lastRenderedPageBreak/>
-        <w:t>var</w:t>
-      </w:r>
-      <w:proofErr w:type="spellEnd"/>
+        <w:t>modifiers</w:t>
+      </w:r>
       <w:proofErr w:type="gramEnd"/>
       <w:r>
-        <w:t xml:space="preserve"> preview = </w:t>
-      </w:r>
-      <w:proofErr w:type="spellStart"/>
-      <w:r>
-        <w:t>document.getElementById</w:t>
-      </w:r>
-      <w:proofErr w:type="spellEnd"/>
-      <w:r>
-        <w:t>("preview");</w:t>
+        <w:t xml:space="preserve"> = {};</w:t>
       </w:r>
     </w:p>
     <w:p>
       <w:pPr>
         <w:pStyle w:val="Code"/>
       </w:pPr>
-      <w:proofErr w:type="spellStart"/>
       <w:proofErr w:type="gramStart"/>
       <w:r>
-        <w:t>var</w:t>
-      </w:r>
-      <w:proofErr w:type="spellEnd"/>
+        <w:t>modifiers[</w:t>
+      </w:r>
+      <w:proofErr w:type="spellStart"/>
       <w:proofErr w:type="gramEnd"/>
       <w:r>
-        <w:t xml:space="preserve"> </w:t>
-      </w:r>
-      <w:proofErr w:type="spellStart"/>
-      <w:r>
-        <w:t>ctx</w:t>
-      </w:r>
-      <w:proofErr w:type="spellEnd"/>
-      <w:r>
-        <w:t xml:space="preserve"> = </w:t>
-      </w:r>
-      <w:proofErr w:type="spellStart"/>
-      <w:r>
-        <w:t>preview.getContext</w:t>
-      </w:r>
-      <w:proofErr w:type="spellEnd"/>
-      <w:r>
-        <w:t>('2d');</w:t>
-      </w:r>
-    </w:p>
-    <w:p>
-      <w:pPr>
-        <w:pStyle w:val="Code"/>
-      </w:pPr>
-      <w:proofErr w:type="spellStart"/>
-      <w:proofErr w:type="gramStart"/>
-      <w:r>
-        <w:t>ctx.drawImage</w:t>
-      </w:r>
-      <w:proofErr w:type="spellEnd"/>
-      <w:r>
-        <w:t>(</w:t>
-      </w:r>
-      <w:proofErr w:type="spellStart"/>
-      <w:proofErr w:type="gramEnd"/>
-      <w:r>
-        <w:t>ii.getImage</w:t>
-      </w:r>
-      <w:proofErr w:type="spellEnd"/>
-      <w:r>
-        <w:t>(), 0, 0);</w:t>
-      </w:r>
-    </w:p>
-    <w:p>
-      <w:pPr>
-        <w:pStyle w:val="Heading3"/>
-      </w:pPr>
-      <w:bookmarkStart w:id="15" w:name="_Toc375230720"/>
-      <w:r>
-        <w:t>Rendering Your Image via Data URL</w:t>
-      </w:r>
-      <w:bookmarkEnd w:id="15"/>
-    </w:p>
-    <w:p>
-      <w:r>
-        <w:t>Have an image tag somewhere in your html:</w:t>
-      </w:r>
-    </w:p>
-    <w:p>
-      <w:pPr>
-        <w:pStyle w:val="Code"/>
-      </w:pPr>
-      <w:r>
-        <w:t>&lt;</w:t>
-      </w:r>
-      <w:proofErr w:type="spellStart"/>
-      <w:r>
-        <w:t>img</w:t>
-      </w:r>
-      <w:proofErr w:type="spellEnd"/>
-      <w:r>
-        <w:t xml:space="preserve"> id="</w:t>
-      </w:r>
-      <w:proofErr w:type="spellStart"/>
-      <w:r>
-        <w:t>urlexample</w:t>
-      </w:r>
-      <w:proofErr w:type="spellEnd"/>
-      <w:r>
-        <w:t xml:space="preserve">" </w:t>
-      </w:r>
-      <w:proofErr w:type="spellStart"/>
-      <w:r>
-        <w:t>src</w:t>
-      </w:r>
-      <w:proofErr w:type="spellEnd"/>
-      <w:r>
-        <w:t>="" alt="test" height="35" width="35"&gt;</w:t>
-      </w:r>
-      <w:r>
-        <w:t>;</w:t>
-      </w:r>
-    </w:p>
-    <w:p>
-      <w:r>
-        <w:t xml:space="preserve">Modify the image tag with this </w:t>
-      </w:r>
-      <w:r>
-        <w:t xml:space="preserve">JavaScript </w:t>
-      </w:r>
-      <w:r>
-        <w:t>code:</w:t>
-      </w:r>
-    </w:p>
-    <w:p>
-      <w:pPr>
-        <w:pStyle w:val="Code"/>
-      </w:pPr>
-      <w:r>
-        <w:t xml:space="preserve">//render via Data </w:t>
-      </w:r>
-      <w:proofErr w:type="spellStart"/>
-      <w:r>
-        <w:t>Url</w:t>
-      </w:r>
-      <w:proofErr w:type="spellEnd"/>
-    </w:p>
-    <w:p>
-      <w:pPr>
-        <w:pStyle w:val="Code"/>
-      </w:pPr>
-      <w:proofErr w:type="gramStart"/>
-      <w:r>
-        <w:t>modifiers</w:t>
-      </w:r>
-      <w:proofErr w:type="gramEnd"/>
-      <w:r>
-        <w:t xml:space="preserve"> = new Object(); </w:t>
-      </w:r>
-    </w:p>
-    <w:p>
-      <w:pPr>
-        <w:pStyle w:val="Code"/>
-      </w:pPr>
-      <w:proofErr w:type="gramStart"/>
-      <w:r>
-        <w:t>modifiers[</w:t>
-      </w:r>
-      <w:proofErr w:type="spellStart"/>
-      <w:proofErr w:type="gramEnd"/>
-      <w:r>
-        <w:t>msa.PixelSize</w:t>
-      </w:r>
-      <w:proofErr w:type="spellEnd"/>
-      <w:r>
-        <w:t>]=60;</w:t>
-      </w:r>
-    </w:p>
-    <w:p>
-      <w:pPr>
-        <w:pStyle w:val="Code"/>
-      </w:pPr>
-      <w:proofErr w:type="gramStart"/>
-      <w:r>
-        <w:t>ii</w:t>
-      </w:r>
-      <w:proofErr w:type="gramEnd"/>
-      <w:r>
-        <w:t xml:space="preserve"> = armyc2.c2sd.renderer.MilStdIconRenderer.Render("SHAPWMSA-------",modifiers);</w:t>
-      </w:r>
-    </w:p>
-    <w:p>
-      <w:pPr>
-        <w:pStyle w:val="Code"/>
-      </w:pPr>
-      <w:proofErr w:type="spellStart"/>
-      <w:proofErr w:type="gramStart"/>
-      <w:r>
-        <w:t>var</w:t>
-      </w:r>
-      <w:proofErr w:type="spellEnd"/>
-      <w:proofErr w:type="gramEnd"/>
-      <w:r>
-        <w:t xml:space="preserve"> width = </w:t>
-      </w:r>
-      <w:proofErr w:type="spellStart"/>
-      <w:r>
-        <w:t>ii.getImageBounds</w:t>
-      </w:r>
-      <w:proofErr w:type="spellEnd"/>
-      <w:r>
-        <w:t>().</w:t>
-      </w:r>
-      <w:proofErr w:type="spellStart"/>
-      <w:r>
-        <w:t>getWidth</w:t>
-      </w:r>
-      <w:proofErr w:type="spellEnd"/>
-      <w:r>
-        <w:t>();</w:t>
-      </w:r>
-    </w:p>
-    <w:p>
-      <w:pPr>
-        <w:pStyle w:val="Code"/>
-      </w:pPr>
-      <w:proofErr w:type="spellStart"/>
-      <w:proofErr w:type="gramStart"/>
-      <w:r>
-        <w:t>var</w:t>
-      </w:r>
-      <w:proofErr w:type="spellEnd"/>
-      <w:proofErr w:type="gramEnd"/>
-      <w:r>
-        <w:t xml:space="preserve"> height = </w:t>
-      </w:r>
-      <w:proofErr w:type="spellStart"/>
-      <w:r>
-        <w:t>ii.getImageBounds</w:t>
-      </w:r>
-      <w:proofErr w:type="spellEnd"/>
-      <w:r>
-        <w:t>().</w:t>
-      </w:r>
-      <w:proofErr w:type="spellStart"/>
-      <w:r>
-        <w:t>getHeight</w:t>
-      </w:r>
-      <w:proofErr w:type="spellEnd"/>
-      <w:r>
-        <w:t>();</w:t>
-      </w:r>
-    </w:p>
-    <w:p>
-      <w:pPr>
-        <w:pStyle w:val="Code"/>
-      </w:pPr>
-    </w:p>
-    <w:p>
-      <w:pPr>
-        <w:pStyle w:val="Code"/>
-      </w:pPr>
-      <w:proofErr w:type="spellStart"/>
-      <w:proofErr w:type="gramStart"/>
-      <w:r>
-        <w:t>var</w:t>
-      </w:r>
-      <w:proofErr w:type="spellEnd"/>
-      <w:proofErr w:type="gramEnd"/>
-      <w:r>
-        <w:t xml:space="preserve"> </w:t>
-      </w:r>
-      <w:proofErr w:type="spellStart"/>
-      <w:r>
-        <w:t>img</w:t>
-      </w:r>
-      <w:proofErr w:type="spellEnd"/>
-      <w:r>
-        <w:t xml:space="preserve"> = </w:t>
-      </w:r>
-      <w:proofErr w:type="spellStart"/>
-      <w:r>
-        <w:t>document.getElementById</w:t>
-      </w:r>
-      <w:proofErr w:type="spellEnd"/>
-      <w:r>
-        <w:t>("</w:t>
-      </w:r>
-      <w:proofErr w:type="spellStart"/>
-      <w:r>
-        <w:t>urlexample</w:t>
-      </w:r>
-      <w:proofErr w:type="spellEnd"/>
-      <w:r>
-        <w:t>");</w:t>
-      </w:r>
-    </w:p>
-    <w:p>
-      <w:pPr>
-        <w:pStyle w:val="Code"/>
-      </w:pPr>
-      <w:proofErr w:type="spellStart"/>
-      <w:r>
-        <w:t>img.src</w:t>
-      </w:r>
-      <w:proofErr w:type="spellEnd"/>
-      <w:r>
-        <w:t xml:space="preserve"> = </w:t>
-      </w:r>
-      <w:proofErr w:type="spellStart"/>
-      <w:proofErr w:type="gramStart"/>
-      <w:r>
-        <w:t>ii.toDataUrl</w:t>
-      </w:r>
-      <w:proofErr w:type="spellEnd"/>
-      <w:r>
-        <w:t>(</w:t>
-      </w:r>
-      <w:proofErr w:type="gramEnd"/>
-      <w:r>
-        <w:t>);</w:t>
-      </w:r>
-    </w:p>
-    <w:p>
-      <w:pPr>
-        <w:pStyle w:val="Code"/>
-      </w:pPr>
-      <w:proofErr w:type="spellStart"/>
-      <w:r>
-        <w:t>img.width</w:t>
-      </w:r>
-      <w:proofErr w:type="spellEnd"/>
-      <w:r>
-        <w:t xml:space="preserve"> = width;</w:t>
-      </w:r>
-    </w:p>
-    <w:p>
-      <w:pPr>
-        <w:pStyle w:val="Code"/>
-      </w:pPr>
-      <w:proofErr w:type="spellStart"/>
-      <w:r>
-        <w:t>img.height</w:t>
-      </w:r>
-      <w:proofErr w:type="spellEnd"/>
-      <w:r>
-        <w:t xml:space="preserve"> = height;</w:t>
-      </w:r>
-    </w:p>
-    <w:p/>
-    <w:p>
-      <w:pPr>
-        <w:pStyle w:val="Heading3"/>
-      </w:pPr>
-      <w:bookmarkStart w:id="16" w:name="_Toc375230721"/>
-      <w:r>
-        <w:t>Rendering Your Image via jQuery plugin</w:t>
-      </w:r>
-      <w:bookmarkEnd w:id="16"/>
-    </w:p>
-    <w:p>
-      <w:r>
-        <w:t>Note that this only works with the single point only compilations of the JavaScript renderer.</w:t>
-      </w:r>
-    </w:p>
-    <w:p>
-      <w:pPr>
-        <w:pStyle w:val="Code"/>
-      </w:pPr>
-      <w:r>
-        <w:t>&lt;</w:t>
-      </w:r>
-      <w:proofErr w:type="gramStart"/>
-      <w:r>
-        <w:t>html</w:t>
-      </w:r>
-      <w:proofErr w:type="gramEnd"/>
-      <w:r>
-        <w:t>&gt;</w:t>
-      </w:r>
-    </w:p>
-    <w:p>
-      <w:pPr>
-        <w:pStyle w:val="Code"/>
-      </w:pPr>
-      <w:r>
-        <w:t xml:space="preserve">    &lt;</w:t>
-      </w:r>
-      <w:proofErr w:type="gramStart"/>
-      <w:r>
-        <w:t>head</w:t>
-      </w:r>
-      <w:proofErr w:type="gramEnd"/>
-      <w:r>
-        <w:t>&gt;</w:t>
-      </w:r>
-    </w:p>
-    <w:p>
-      <w:pPr>
-        <w:pStyle w:val="Code"/>
-      </w:pPr>
-      <w:r>
-        <w:t xml:space="preserve">        &lt;</w:t>
-      </w:r>
-      <w:proofErr w:type="gramStart"/>
-      <w:r>
-        <w:t>title&gt;</w:t>
-      </w:r>
-      <w:proofErr w:type="gramEnd"/>
-      <w:r>
-        <w:t>Renderer jQuery Plugin Example&lt;/title&gt;</w:t>
-      </w:r>
-    </w:p>
-    <w:p>
-      <w:pPr>
-        <w:pStyle w:val="Code"/>
-      </w:pPr>
-      <w:r>
-        <w:t xml:space="preserve">        &lt;</w:t>
-      </w:r>
-      <w:proofErr w:type="gramStart"/>
-      <w:r>
-        <w:t>meta</w:t>
-      </w:r>
-      <w:proofErr w:type="gramEnd"/>
-      <w:r>
-        <w:t xml:space="preserve"> http-</w:t>
-      </w:r>
-      <w:proofErr w:type="spellStart"/>
-      <w:r>
-        <w:t>equiv</w:t>
-      </w:r>
-      <w:proofErr w:type="spellEnd"/>
-      <w:r>
-        <w:t>="Content-Type" content="text/html; charset=UTF-8"&gt;</w:t>
-      </w:r>
-    </w:p>
-    <w:p>
-      <w:pPr>
-        <w:pStyle w:val="Code"/>
-      </w:pPr>
-      <w:r>
-        <w:t xml:space="preserve">        &lt;link </w:t>
-      </w:r>
-      <w:proofErr w:type="spellStart"/>
-      <w:r>
-        <w:t>rel</w:t>
-      </w:r>
-      <w:proofErr w:type="spellEnd"/>
-      <w:r>
-        <w:t>="</w:t>
-      </w:r>
-      <w:proofErr w:type="spellStart"/>
-      <w:r>
-        <w:t>stylesheet</w:t>
-      </w:r>
-      <w:proofErr w:type="spellEnd"/>
-      <w:r>
-        <w:t xml:space="preserve">" </w:t>
-      </w:r>
-      <w:proofErr w:type="spellStart"/>
-      <w:r>
-        <w:t>href</w:t>
-      </w:r>
-      <w:proofErr w:type="spellEnd"/>
-      <w:r>
-        <w:t>="renderer.css" type="text/</w:t>
-      </w:r>
-      <w:proofErr w:type="spellStart"/>
-      <w:r>
-        <w:t>css</w:t>
-      </w:r>
-      <w:proofErr w:type="spellEnd"/>
-      <w:r>
-        <w:t>" charset="utf-8" &gt;</w:t>
-      </w:r>
-    </w:p>
-    <w:p>
-      <w:pPr>
-        <w:pStyle w:val="Code"/>
-      </w:pPr>
-      <w:r>
-        <w:t xml:space="preserve">        &lt;script </w:t>
-      </w:r>
-      <w:proofErr w:type="spellStart"/>
-      <w:r>
-        <w:t>src</w:t>
-      </w:r>
-      <w:proofErr w:type="spellEnd"/>
-      <w:r>
-        <w:t>="jquery-1.10.2.min.js" type="text/</w:t>
-      </w:r>
-      <w:proofErr w:type="spellStart"/>
-      <w:r>
-        <w:t>javascript</w:t>
-      </w:r>
-      <w:proofErr w:type="spellEnd"/>
-      <w:r>
-        <w:t>"&gt;&lt;/script&gt;</w:t>
-      </w:r>
-    </w:p>
-    <w:p>
-      <w:pPr>
-        <w:pStyle w:val="Code"/>
-      </w:pPr>
-      <w:r>
-        <w:t xml:space="preserve">        &lt;script </w:t>
-      </w:r>
-      <w:proofErr w:type="spellStart"/>
-      <w:r>
-        <w:t>src</w:t>
-      </w:r>
-      <w:proofErr w:type="spellEnd"/>
-      <w:r>
-        <w:t>="s-b.min.js" type="text/</w:t>
-      </w:r>
-      <w:proofErr w:type="spellStart"/>
-      <w:r>
-        <w:t>javascript</w:t>
-      </w:r>
-      <w:proofErr w:type="spellEnd"/>
-      <w:r>
-        <w:t>"&gt;&lt;/script&gt;</w:t>
-      </w:r>
-    </w:p>
-    <w:p>
-      <w:pPr>
-        <w:pStyle w:val="Code"/>
-      </w:pPr>
-      <w:r>
-        <w:t xml:space="preserve">        &lt;script type="text/</w:t>
-      </w:r>
-      <w:proofErr w:type="spellStart"/>
-      <w:r>
-        <w:t>javascript</w:t>
-      </w:r>
-      <w:proofErr w:type="spellEnd"/>
-      <w:r>
-        <w:t>"&gt;</w:t>
-      </w:r>
-    </w:p>
-    <w:p>
-      <w:pPr>
-        <w:pStyle w:val="Code"/>
-      </w:pPr>
-      <w:r>
-        <w:t xml:space="preserve">            $(window).</w:t>
-      </w:r>
-      <w:proofErr w:type="gramStart"/>
-      <w:r>
-        <w:t>bind(</w:t>
-      </w:r>
-      <w:proofErr w:type="gramEnd"/>
-      <w:r>
-        <w:t>"load", function() {</w:t>
-      </w:r>
-    </w:p>
-    <w:p>
-      <w:pPr>
-        <w:pStyle w:val="Code"/>
-      </w:pPr>
-      <w:r>
-        <w:t xml:space="preserve">                // Invoke </w:t>
-      </w:r>
-      <w:proofErr w:type="gramStart"/>
-      <w:r>
-        <w:t>render2525(</w:t>
-      </w:r>
-      <w:proofErr w:type="gramEnd"/>
-      <w:r>
-        <w:t>) on jQuery objects that match canvas tags</w:t>
-      </w:r>
-    </w:p>
-    <w:p>
-      <w:pPr>
-        <w:pStyle w:val="Code"/>
-      </w:pPr>
-      <w:r>
-        <w:t xml:space="preserve">                // when symbols on a canvas need to be drawn or re-drawn</w:t>
-      </w:r>
-    </w:p>
-    <w:p>
-      <w:pPr>
-        <w:pStyle w:val="Code"/>
-      </w:pPr>
-      <w:r>
-        <w:t xml:space="preserve">                $("canvas").</w:t>
-      </w:r>
-      <w:proofErr w:type="gramStart"/>
-      <w:r>
-        <w:t>render2525(</w:t>
-      </w:r>
-      <w:proofErr w:type="gramEnd"/>
-      <w:r>
-        <w:t>);</w:t>
-      </w:r>
-    </w:p>
-    <w:p>
-      <w:pPr>
-        <w:pStyle w:val="Code"/>
-      </w:pPr>
-      <w:r>
-        <w:t xml:space="preserve">            });</w:t>
-      </w:r>
-    </w:p>
-    <w:p>
-      <w:pPr>
-        <w:pStyle w:val="Code"/>
-      </w:pPr>
-      <w:r>
-        <w:t xml:space="preserve">        &lt;/script&gt;</w:t>
-      </w:r>
-    </w:p>
-    <w:p>
-      <w:pPr>
-        <w:pStyle w:val="Code"/>
-      </w:pPr>
-      <w:r>
-        <w:t xml:space="preserve">    &lt;/head&gt;</w:t>
-      </w:r>
-    </w:p>
-    <w:p>
-      <w:pPr>
-        <w:pStyle w:val="Code"/>
-      </w:pPr>
-      <w:r>
-        <w:t xml:space="preserve">    &lt;</w:t>
-      </w:r>
-      <w:proofErr w:type="gramStart"/>
-      <w:r>
-        <w:t>body</w:t>
-      </w:r>
-      <w:proofErr w:type="gramEnd"/>
-      <w:r>
-        <w:t>&gt;</w:t>
-      </w:r>
-    </w:p>
-    <w:p>
-      <w:pPr>
-        <w:pStyle w:val="Code"/>
-      </w:pPr>
-      <w:r>
-        <w:t xml:space="preserve">        &lt;!--    </w:t>
-      </w:r>
-    </w:p>
-    <w:p>
-      <w:pPr>
-        <w:pStyle w:val="Code"/>
-      </w:pPr>
-      <w:r>
-        <w:t xml:space="preserve">            To display a symbol, canvas elements must contain a valid</w:t>
-      </w:r>
-    </w:p>
-    <w:p>
-      <w:pPr>
-        <w:pStyle w:val="Code"/>
-      </w:pPr>
-      <w:r>
-        <w:t xml:space="preserve">            15-character symbol </w:t>
-      </w:r>
-      <w:proofErr w:type="gramStart"/>
-      <w:r>
-        <w:t>code in the data-symbol-code attribute</w:t>
-      </w:r>
-      <w:proofErr w:type="gramEnd"/>
+        <w:t>mtg.AM_DISTANCE</w:t>
+      </w:r>
+      <w:proofErr w:type="spellEnd"/>
+      <w:r>
+        <w:t xml:space="preserve">] = [300,1000];//AM, AN, &amp; X are the only modifiers that are </w:t>
+      </w:r>
+      <w:r>
+        <w:t xml:space="preserve">passed as </w:t>
+      </w:r>
+      <w:r>
+        <w:t>arrays</w:t>
+      </w:r>
       <w:r>
         <w:t>.</w:t>
       </w:r>
-    </w:p>
-    <w:p>
-      <w:pPr>
-        <w:pStyle w:val="Code"/>
-      </w:pPr>
-    </w:p>
-    <w:p>
-      <w:pPr>
-        <w:pStyle w:val="Code"/>
-      </w:pPr>
-      <w:r>
-        <w:t xml:space="preserve">            The optional data-pixel-size attribute controls the size of</w:t>
-      </w:r>
-    </w:p>
-    <w:p>
-      <w:pPr>
-        <w:pStyle w:val="Code"/>
-      </w:pPr>
-      <w:r>
-        <w:t xml:space="preserve">            </w:t>
-      </w:r>
-      <w:proofErr w:type="gramStart"/>
-      <w:r>
-        <w:t>the</w:t>
-      </w:r>
-      <w:proofErr w:type="gramEnd"/>
-      <w:r>
-        <w:t xml:space="preserve"> symbol.</w:t>
-      </w:r>
-    </w:p>
-    <w:p>
-      <w:pPr>
-        <w:pStyle w:val="Code"/>
-      </w:pPr>
-      <w:r>
-        <w:t xml:space="preserve">        --&gt;</w:t>
-      </w:r>
-    </w:p>
-    <w:p>
-      <w:pPr>
-        <w:pStyle w:val="Code"/>
-      </w:pPr>
-      <w:r>
-        <w:t xml:space="preserve">        &lt;canvas data-symbol-code="SHAPCF---------" data-pixel-size="64"&gt;&lt;/canvas&gt;</w:t>
-      </w:r>
-    </w:p>
-    <w:p>
-      <w:pPr>
-        <w:pStyle w:val="Code"/>
-      </w:pPr>
-      <w:r>
-        <w:t xml:space="preserve">    &lt;/body&gt;</w:t>
-      </w:r>
-    </w:p>
-    <w:p>
-      <w:pPr>
-        <w:pStyle w:val="Code"/>
-      </w:pPr>
-      <w:r>
-        <w:t>&lt;/html&gt;</w:t>
-      </w:r>
-    </w:p>
-    <w:p/>
-    <w:p>
-      <w:pPr>
-        <w:pStyle w:val="Heading2"/>
-      </w:pPr>
-      <w:bookmarkStart w:id="17" w:name="_Toc375230722"/>
-      <w:r>
-        <w:t xml:space="preserve">Multipoint </w:t>
-      </w:r>
-      <w:proofErr w:type="spellStart"/>
-      <w:r>
-        <w:t>Symbology</w:t>
-      </w:r>
-      <w:bookmarkEnd w:id="17"/>
-      <w:proofErr w:type="spellEnd"/>
-    </w:p>
-    <w:p>
-      <w:r>
-        <w:lastRenderedPageBreak/>
-        <w:t>KML rendering example:</w:t>
-      </w:r>
-    </w:p>
-    <w:p>
-      <w:pPr>
-        <w:pStyle w:val="Code"/>
-      </w:pPr>
-      <w:proofErr w:type="spellStart"/>
-      <w:proofErr w:type="gramStart"/>
-      <w:r>
-        <w:t>var</w:t>
-      </w:r>
-      <w:proofErr w:type="spellEnd"/>
-      <w:proofErr w:type="gramEnd"/>
-      <w:r>
-        <w:t xml:space="preserve"> </w:t>
-      </w:r>
-      <w:proofErr w:type="spellStart"/>
-      <w:r>
-        <w:t>formatJSON</w:t>
-      </w:r>
-      <w:proofErr w:type="spellEnd"/>
-      <w:r>
-        <w:t xml:space="preserve"> = 1;</w:t>
-      </w:r>
-    </w:p>
-    <w:p>
-      <w:pPr>
-        <w:pStyle w:val="Code"/>
-      </w:pPr>
-      <w:proofErr w:type="spellStart"/>
-      <w:proofErr w:type="gramStart"/>
-      <w:r>
-        <w:t>var</w:t>
-      </w:r>
-      <w:proofErr w:type="spellEnd"/>
-      <w:proofErr w:type="gramEnd"/>
-      <w:r>
-        <w:t xml:space="preserve"> </w:t>
-      </w:r>
-      <w:proofErr w:type="spellStart"/>
-      <w:r>
-        <w:t>formatKML</w:t>
-      </w:r>
-      <w:proofErr w:type="spellEnd"/>
-      <w:r>
-        <w:t xml:space="preserve"> = 0;</w:t>
-      </w:r>
-    </w:p>
-    <w:p>
-      <w:pPr>
-        <w:pStyle w:val="Code"/>
-      </w:pPr>
-      <w:proofErr w:type="spellStart"/>
-      <w:proofErr w:type="gramStart"/>
-      <w:r>
-        <w:t>var</w:t>
-      </w:r>
-      <w:proofErr w:type="spellEnd"/>
-      <w:proofErr w:type="gramEnd"/>
-      <w:r>
-        <w:t xml:space="preserve"> </w:t>
-      </w:r>
-      <w:proofErr w:type="spellStart"/>
-      <w:r>
-        <w:t>rendererMP</w:t>
-      </w:r>
-      <w:proofErr w:type="spellEnd"/>
-      <w:r>
-        <w:t xml:space="preserve"> = </w:t>
-      </w:r>
-      <w:proofErr w:type="spellStart"/>
-      <w:r>
-        <w:t>sec.web.renderer.SECWebRenderer</w:t>
-      </w:r>
-      <w:proofErr w:type="spellEnd"/>
-      <w:r>
-        <w:t>;</w:t>
-      </w:r>
-    </w:p>
-    <w:p>
-      <w:pPr>
-        <w:pStyle w:val="Code"/>
-      </w:pPr>
-      <w:proofErr w:type="spellStart"/>
-      <w:proofErr w:type="gramStart"/>
-      <w:r>
-        <w:t>var</w:t>
-      </w:r>
-      <w:proofErr w:type="spellEnd"/>
-      <w:proofErr w:type="gramEnd"/>
-      <w:r>
-        <w:t xml:space="preserve"> </w:t>
-      </w:r>
-      <w:proofErr w:type="spellStart"/>
-      <w:r>
-        <w:t>pixelWidth</w:t>
-      </w:r>
-      <w:proofErr w:type="spellEnd"/>
-      <w:r>
-        <w:t xml:space="preserve"> = 800;</w:t>
-      </w:r>
-    </w:p>
-    <w:p>
-      <w:pPr>
-        <w:pStyle w:val="Code"/>
-      </w:pPr>
-      <w:proofErr w:type="spellStart"/>
-      <w:proofErr w:type="gramStart"/>
-      <w:r>
-        <w:t>var</w:t>
-      </w:r>
-      <w:proofErr w:type="spellEnd"/>
-      <w:proofErr w:type="gramEnd"/>
-      <w:r>
-        <w:t xml:space="preserve"> </w:t>
-      </w:r>
-      <w:proofErr w:type="spellStart"/>
-      <w:r>
-        <w:t>pixelHeight</w:t>
-      </w:r>
-      <w:proofErr w:type="spellEnd"/>
-      <w:r>
-        <w:t xml:space="preserve"> = 600;</w:t>
-      </w:r>
-    </w:p>
-    <w:p>
-      <w:pPr>
-        <w:pStyle w:val="Code"/>
-      </w:pPr>
-    </w:p>
-    <w:p>
-      <w:pPr>
-        <w:pStyle w:val="Code"/>
-      </w:pPr>
-      <w:r>
-        <w:t>//SECTOR RANGE FAN EXAMPLE</w:t>
-      </w:r>
-      <w:r>
-        <w:t>/////////////////////////////////</w:t>
-      </w:r>
-    </w:p>
-    <w:p>
-      <w:pPr>
-        <w:pStyle w:val="Code"/>
-      </w:pPr>
-    </w:p>
-    <w:p>
-      <w:pPr>
-        <w:pStyle w:val="Code"/>
-      </w:pPr>
-      <w:proofErr w:type="spellStart"/>
-      <w:proofErr w:type="gramStart"/>
-      <w:r>
-        <w:t>var</w:t>
-      </w:r>
-      <w:proofErr w:type="spellEnd"/>
-      <w:proofErr w:type="gramEnd"/>
-      <w:r>
-        <w:t xml:space="preserve"> symbolCode3 = "GFFPAXS---****X"; //sector range fan</w:t>
-      </w:r>
-    </w:p>
-    <w:p>
-      <w:pPr>
-        <w:pStyle w:val="Code"/>
-      </w:pPr>
-      <w:proofErr w:type="spellStart"/>
-      <w:proofErr w:type="gramStart"/>
-      <w:r>
-        <w:t>var</w:t>
-      </w:r>
-      <w:proofErr w:type="spellEnd"/>
-      <w:proofErr w:type="gramEnd"/>
-      <w:r>
-        <w:t xml:space="preserve"> kml3=null;</w:t>
-      </w:r>
-    </w:p>
-    <w:p>
-      <w:pPr>
-        <w:pStyle w:val="Code"/>
-      </w:pPr>
-      <w:proofErr w:type="spellStart"/>
-      <w:proofErr w:type="gramStart"/>
-      <w:r>
-        <w:t>var</w:t>
-      </w:r>
-      <w:proofErr w:type="spellEnd"/>
-      <w:proofErr w:type="gramEnd"/>
-      <w:r>
-        <w:t xml:space="preserve"> json3=null;</w:t>
-      </w:r>
-    </w:p>
-    <w:p>
-      <w:pPr>
-        <w:pStyle w:val="Code"/>
-      </w:pPr>
-      <w:proofErr w:type="spellStart"/>
-      <w:proofErr w:type="gramStart"/>
-      <w:r>
-        <w:t>var</w:t>
-      </w:r>
-      <w:proofErr w:type="spellEnd"/>
-      <w:proofErr w:type="gramEnd"/>
-      <w:r>
-        <w:t xml:space="preserve"> controlPoints3 = "66.26700036208742,30.62755038706961";</w:t>
-      </w:r>
-      <w:r>
-        <w:t>// point format “</w:t>
-      </w:r>
-      <w:proofErr w:type="spellStart"/>
-      <w:r>
-        <w:t>x,y</w:t>
-      </w:r>
-      <w:proofErr w:type="spellEnd"/>
-      <w:r>
-        <w:t xml:space="preserve"> </w:t>
-      </w:r>
-      <w:proofErr w:type="spellStart"/>
-      <w:r>
-        <w:t>x,y</w:t>
-      </w:r>
-      <w:proofErr w:type="spellEnd"/>
-      <w:r>
-        <w:t xml:space="preserve"> </w:t>
-      </w:r>
-      <w:proofErr w:type="spellStart"/>
-      <w:r>
-        <w:t>x,y</w:t>
-      </w:r>
-      <w:proofErr w:type="spellEnd"/>
-      <w:r>
-        <w:t>…”</w:t>
-      </w:r>
-    </w:p>
-    <w:p>
-      <w:pPr>
-        <w:pStyle w:val="Code"/>
-      </w:pPr>
-    </w:p>
-    <w:p>
-      <w:pPr>
-        <w:pStyle w:val="Code"/>
-      </w:pPr>
-      <w:r>
-        <w:t>/*</w:t>
-      </w:r>
-      <w:proofErr w:type="spellStart"/>
-      <w:r>
-        <w:t>bbox</w:t>
-      </w:r>
-      <w:proofErr w:type="spellEnd"/>
-      <w:r>
-        <w:t xml:space="preserve"> </w:t>
-      </w:r>
-      <w:proofErr w:type="gramStart"/>
-      <w:r>
-        <w:t>The</w:t>
-      </w:r>
-      <w:proofErr w:type="gramEnd"/>
-      <w:r>
-        <w:t xml:space="preserve"> viewable area of the map.  Passed in the format of a</w:t>
-      </w:r>
-      <w:r>
-        <w:t xml:space="preserve"> </w:t>
-      </w:r>
-      <w:r>
-        <w:t>string "</w:t>
-      </w:r>
-      <w:proofErr w:type="spellStart"/>
-      <w:r>
-        <w:t>lowerLeftX</w:t>
-      </w:r>
-      <w:proofErr w:type="gramStart"/>
-      <w:r>
-        <w:t>,lowerLeftY,upperRightX,upperRightY</w:t>
-      </w:r>
-      <w:proofErr w:type="spellEnd"/>
-      <w:proofErr w:type="gramEnd"/>
-      <w:r>
-        <w:t>." Not required but can speed up rendering in some cases.</w:t>
-      </w:r>
-      <w:r>
-        <w:t>//*/</w:t>
-      </w:r>
-    </w:p>
-    <w:p>
-      <w:pPr>
-        <w:pStyle w:val="Code"/>
-      </w:pPr>
-      <w:proofErr w:type="spellStart"/>
-      <w:proofErr w:type="gramStart"/>
-      <w:r>
-        <w:t>var</w:t>
-      </w:r>
-      <w:proofErr w:type="spellEnd"/>
-      <w:proofErr w:type="gramEnd"/>
-      <w:r>
-        <w:t xml:space="preserve"> bbox3 = "66.25,30.627,66.27,30.63";//whole symbol will be calculated</w:t>
-      </w:r>
-    </w:p>
-    <w:p>
-      <w:pPr>
-        <w:pStyle w:val="Code"/>
-      </w:pPr>
-    </w:p>
-    <w:p>
-      <w:pPr>
-        <w:pStyle w:val="Code"/>
-      </w:pPr>
-      <w:proofErr w:type="spellStart"/>
-      <w:proofErr w:type="gramStart"/>
-      <w:r>
-        <w:t>var</w:t>
-      </w:r>
-      <w:proofErr w:type="spellEnd"/>
-      <w:proofErr w:type="gramEnd"/>
-      <w:r>
-        <w:t xml:space="preserve"> scale3 = 50000.0;</w:t>
-      </w:r>
-    </w:p>
-    <w:p>
-      <w:pPr>
-        <w:pStyle w:val="Code"/>
-      </w:pPr>
-    </w:p>
-    <w:p>
-      <w:pPr>
-        <w:pStyle w:val="Code"/>
-      </w:pPr>
-      <w:r>
-        <w:t xml:space="preserve">//distance (AM), azimuth (AN), and </w:t>
-      </w:r>
-      <w:proofErr w:type="spellStart"/>
-      <w:r>
-        <w:t>altitudeDepth</w:t>
-      </w:r>
-      <w:proofErr w:type="spellEnd"/>
-      <w:r>
-        <w:t xml:space="preserve"> (X) can all have multiple values so they are enclosed in brackets.</w:t>
-      </w:r>
-    </w:p>
-    <w:p>
-      <w:pPr>
-        <w:pStyle w:val="Code"/>
-      </w:pPr>
-      <w:r>
-        <w:t>//you can set with the string constants from “</w:t>
-      </w:r>
-      <w:proofErr w:type="spellStart"/>
-      <w:r>
-        <w:t>ModifiersTG</w:t>
-      </w:r>
-      <w:proofErr w:type="spellEnd"/>
-      <w:r>
-        <w:t>”.</w:t>
-      </w:r>
-    </w:p>
-    <w:p>
-      <w:pPr>
-        <w:pStyle w:val="Code"/>
-      </w:pPr>
-      <w:proofErr w:type="spellStart"/>
-      <w:proofErr w:type="gramStart"/>
-      <w:r>
-        <w:t>var</w:t>
-      </w:r>
-      <w:proofErr w:type="spellEnd"/>
-      <w:proofErr w:type="gramEnd"/>
-      <w:r>
-        <w:t xml:space="preserve"> </w:t>
-      </w:r>
-      <w:proofErr w:type="spellStart"/>
-      <w:r>
-        <w:t>mtg</w:t>
-      </w:r>
-      <w:proofErr w:type="spellEnd"/>
-      <w:r>
-        <w:t xml:space="preserve"> = armyc2.c2sd.renderer.utilities.ModifiersTG;</w:t>
-      </w:r>
-    </w:p>
-    <w:p>
-      <w:pPr>
-        <w:pStyle w:val="Code"/>
-      </w:pPr>
-      <w:proofErr w:type="gramStart"/>
-      <w:r>
-        <w:t>modifiers</w:t>
-      </w:r>
-      <w:proofErr w:type="gramEnd"/>
-      <w:r>
-        <w:t xml:space="preserve"> = {};</w:t>
-      </w:r>
-    </w:p>
-    <w:p>
-      <w:pPr>
-        <w:pStyle w:val="Code"/>
-      </w:pPr>
-      <w:proofErr w:type="gramStart"/>
-      <w:r>
-        <w:t>modifiers[</w:t>
-      </w:r>
-      <w:proofErr w:type="spellStart"/>
-      <w:proofErr w:type="gramEnd"/>
-      <w:r>
-        <w:t>mtg.AM_DISTANCE</w:t>
-      </w:r>
-      <w:proofErr w:type="spellEnd"/>
-      <w:r>
-        <w:t>] = [300,1000];</w:t>
-      </w:r>
-      <w:r>
-        <w:t>//AM, AN, &amp; X are the only modifiers that are arrays</w:t>
-      </w:r>
+      <w:bookmarkStart w:id="20" w:name="_GoBack"/>
+      <w:bookmarkEnd w:id="20"/>
     </w:p>
     <w:p>
       <w:pPr>
@@ -4746,8 +5002,6 @@
       <w:r>
         <w:t>modifiers[msa.LineWidth]=8;</w:t>
       </w:r>
-      <w:bookmarkStart w:id="18" w:name="_GoBack"/>
-      <w:bookmarkEnd w:id="18"/>
     </w:p>
     <w:p>
       <w:pPr>
@@ -4947,7 +5201,7 @@
       <w:pPr>
         <w:pStyle w:val="Heading3"/>
       </w:pPr>
-      <w:bookmarkStart w:id="19" w:name="_Toc375230723"/>
+      <w:bookmarkStart w:id="21" w:name="_Toc380999201"/>
       <w:r>
         <w:t xml:space="preserve">Required Parameters for Multipoint </w:t>
       </w:r>
@@ -4955,7 +5209,7 @@
       <w:r>
         <w:t>Symbology</w:t>
       </w:r>
-      <w:bookmarkEnd w:id="19"/>
+      <w:bookmarkEnd w:id="21"/>
       <w:proofErr w:type="spellEnd"/>
     </w:p>
     <w:p>
@@ -5029,7 +5283,6 @@
         <w:pStyle w:val="Heading4"/>
       </w:pPr>
       <w:r>
-        <w:lastRenderedPageBreak/>
         <w:t>control points (for 3D &amp; 2D)</w:t>
       </w:r>
     </w:p>
@@ -5177,6 +5430,7 @@
       </w:pPr>
       <w:proofErr w:type="spellStart"/>
       <w:r>
+        <w:lastRenderedPageBreak/>
         <w:t>pixelwidth</w:t>
       </w:r>
       <w:proofErr w:type="spellEnd"/>
@@ -5383,8 +5637,9 @@
       <w:r>
         <w:t xml:space="preserve"> enumeration: 0 for 2525Bch2, 1 for 2525C.</w:t>
       </w:r>
-      <w:bookmarkEnd w:id="8"/>
-    </w:p>
+      <w:bookmarkEnd w:id="10"/>
+    </w:p>
+    <w:p/>
     <w:sectPr>
       <w:footerReference w:type="default" r:id="rId13"/>
       <w:pgSz w:w="12240" w:h="15840"/>
@@ -5443,6 +5698,7 @@
         <w:docPartUnique/>
       </w:docPartObj>
     </w:sdtPr>
+    <w:sdtEndPr/>
     <w:sdtContent>
       <w:p>
         <w:pPr>
@@ -5505,7 +5761,7 @@
       <w:rPr>
         <w:noProof/>
       </w:rPr>
-      <w:t>6</w:t>
+      <w:t>7</w:t>
     </w:r>
     <w:r>
       <w:rPr>
@@ -5602,8 +5858,40 @@
       <w:rPr>
         <w:u w:val="single"/>
       </w:rPr>
-      <w:t>December 18, 2013</w:t>
+      <w:t>February</w:t>
     </w:r>
+    <w:r>
+      <w:rPr>
+        <w:u w:val="single"/>
+      </w:rPr>
+      <w:t xml:space="preserve"> </w:t>
+    </w:r>
+    <w:r>
+      <w:rPr>
+        <w:u w:val="single"/>
+      </w:rPr>
+      <w:t>24</w:t>
+    </w:r>
+    <w:r>
+      <w:rPr>
+        <w:u w:val="single"/>
+      </w:rPr>
+      <w:t>, 201</w:t>
+    </w:r>
+    <w:r>
+      <w:rPr>
+        <w:u w:val="single"/>
+      </w:rPr>
+      <w:t>4</w:t>
+    </w:r>
+  </w:p>
+  <w:p>
+    <w:pPr>
+      <w:pStyle w:val="Header"/>
+      <w:rPr>
+        <w:u w:val="single"/>
+      </w:rPr>
+    </w:pPr>
   </w:p>
 </w:hdr>
 </file>
@@ -12371,7 +12659,7 @@
 </file>
 
 <file path=customXml/itemProps1.xml><?xml version="1.0" encoding="utf-8"?>
-<ds:datastoreItem xmlns:ds="http://schemas.openxmlformats.org/officeDocument/2006/customXml" ds:itemID="{760EEB57-CF6B-40A2-9B57-2842C575B136}">
+<ds:datastoreItem xmlns:ds="http://schemas.openxmlformats.org/officeDocument/2006/customXml" ds:itemID="{EF832123-40D4-45D5-84EC-73AB29B58F32}">
   <ds:schemaRefs>
     <ds:schemaRef ds:uri="http://schemas.openxmlformats.org/officeDocument/2006/bibliography"/>
   </ds:schemaRefs>

</xml_diff>

<commit_message>
-fixed bug in canSymbolHaveModifier. -updated documentation for new functions on ImageInfo object.
</commit_message>
<xml_diff>
--- a/Mil Symbology Renderer Developer's Guide for JavaScript.docx
+++ b/Mil Symbology Renderer Developer's Guide for JavaScript.docx
@@ -3740,9 +3740,110 @@
     </w:p>
     <w:p>
       <w:pPr>
+        <w:pStyle w:val="Heading4"/>
+      </w:pPr>
+      <w:bookmarkStart w:id="16" w:name="_Toc380999197"/>
+      <w:proofErr w:type="spellStart"/>
+      <w:proofErr w:type="gramStart"/>
+      <w:r>
+        <w:t>getSquareIcon</w:t>
+      </w:r>
+      <w:proofErr w:type="spellEnd"/>
+      <w:r>
+        <w:t>()</w:t>
+      </w:r>
+      <w:proofErr w:type="gramEnd"/>
+    </w:p>
+    <w:p>
+      <w:pPr>
+        <w:pStyle w:val="Body4"/>
+      </w:pPr>
+      <w:r>
+        <w:t>“</w:t>
+      </w:r>
+      <w:proofErr w:type="spellStart"/>
+      <w:r>
+        <w:t>getSquareIcon</w:t>
+      </w:r>
+      <w:proofErr w:type="spellEnd"/>
+      <w:r>
+        <w:t xml:space="preserve">()” returns an HTML5 canvas object where space is added as necessary to make the image a square so that it will fit nicely in a tree node or for any other situation where consistent image size is important.  So if you draw a friendly ground unit and the resultant image is </w:t>
+      </w:r>
+      <w:proofErr w:type="gramStart"/>
+      <w:r>
+        <w:t>16x10</w:t>
+      </w:r>
+      <w:proofErr w:type="gramEnd"/>
+      <w:r>
+        <w:t>, this function will return a version that is 16x16</w:t>
+      </w:r>
+    </w:p>
+    <w:p>
+      <w:pPr>
+        <w:pStyle w:val="Heading4"/>
+      </w:pPr>
+      <w:proofErr w:type="spellStart"/>
+      <w:proofErr w:type="gramStart"/>
+      <w:r>
+        <w:t>getCenteredImage</w:t>
+      </w:r>
+      <w:proofErr w:type="spellEnd"/>
+      <w:r>
+        <w:t>()</w:t>
+      </w:r>
+      <w:proofErr w:type="gramEnd"/>
+    </w:p>
+    <w:p>
+      <w:pPr>
+        <w:pStyle w:val="Body4"/>
+      </w:pPr>
+      <w:r>
+        <w:t>“</w:t>
+      </w:r>
+      <w:proofErr w:type="spellStart"/>
+      <w:proofErr w:type="gramStart"/>
+      <w:r>
+        <w:t>getCenteredImage</w:t>
+      </w:r>
+      <w:proofErr w:type="spellEnd"/>
+      <w:r>
+        <w:t>(</w:t>
+      </w:r>
+      <w:proofErr w:type="gramEnd"/>
+      <w:r>
+        <w:t xml:space="preserve">)” will return an image such that the anchor point or center point of the symbol is placed in the center of the overall image.  So as long as the image is centered on the desired location, the symbol will be </w:t>
+      </w:r>
+      <w:r>
+        <w:t>placed properly.  Not recommended.  It would be better to use “</w:t>
+      </w:r>
+      <w:proofErr w:type="spellStart"/>
+      <w:proofErr w:type="gramStart"/>
+      <w:r>
+        <w:t>getImage</w:t>
+      </w:r>
+      <w:proofErr w:type="spellEnd"/>
+      <w:r>
+        <w:t>(</w:t>
+      </w:r>
+      <w:proofErr w:type="gramEnd"/>
+      <w:r>
+        <w:t>)” with “</w:t>
+      </w:r>
+      <w:proofErr w:type="spellStart"/>
+      <w:r>
+        <w:t>getCenterPoint</w:t>
+      </w:r>
+      <w:proofErr w:type="spellEnd"/>
+      <w:r>
+        <w:t>()” so that you can properly place the symbol using offsets.</w:t>
+      </w:r>
+      <w:bookmarkStart w:id="17" w:name="_GoBack"/>
+      <w:bookmarkEnd w:id="17"/>
+    </w:p>
+    <w:p>
+      <w:pPr>
         <w:pStyle w:val="Heading3"/>
       </w:pPr>
-      <w:bookmarkStart w:id="16" w:name="_Toc380999197"/>
       <w:r>
         <w:t>Rendering Your Image</w:t>
       </w:r>
@@ -3850,11 +3951,12 @@
       <w:pPr>
         <w:pStyle w:val="Heading3"/>
       </w:pPr>
-      <w:bookmarkStart w:id="17" w:name="_Toc380999198"/>
-      <w:r>
+      <w:bookmarkStart w:id="18" w:name="_Toc380999198"/>
+      <w:r>
+        <w:lastRenderedPageBreak/>
         <w:t>Rendering Your Image via Data URL</w:t>
       </w:r>
-      <w:bookmarkEnd w:id="17"/>
+      <w:bookmarkEnd w:id="18"/>
     </w:p>
     <w:p>
       <w:r>
@@ -4127,11 +4229,11 @@
       <w:pPr>
         <w:pStyle w:val="Heading3"/>
       </w:pPr>
-      <w:bookmarkStart w:id="18" w:name="_Toc380999199"/>
+      <w:bookmarkStart w:id="19" w:name="_Toc380999199"/>
       <w:r>
         <w:t>Rendering Your Image via jQuery plugin</w:t>
       </w:r>
-      <w:bookmarkEnd w:id="18"/>
+      <w:bookmarkEnd w:id="19"/>
     </w:p>
     <w:p>
       <w:r>
@@ -4508,7 +4610,7 @@
       <w:pPr>
         <w:pStyle w:val="Heading2"/>
       </w:pPr>
-      <w:bookmarkStart w:id="19" w:name="_Toc380999200"/>
+      <w:bookmarkStart w:id="20" w:name="_Toc380999200"/>
       <w:r>
         <w:t xml:space="preserve">Multipoint </w:t>
       </w:r>
@@ -4516,7 +4618,7 @@
       <w:r>
         <w:t>Symbology</w:t>
       </w:r>
-      <w:bookmarkEnd w:id="19"/>
+      <w:bookmarkEnd w:id="20"/>
       <w:proofErr w:type="spellEnd"/>
     </w:p>
     <w:p>
@@ -4554,6 +4656,7 @@
       <w:proofErr w:type="spellStart"/>
       <w:proofErr w:type="gramStart"/>
       <w:r>
+        <w:lastRenderedPageBreak/>
         <w:t>var</w:t>
       </w:r>
       <w:proofErr w:type="spellEnd"/>
@@ -4892,7 +4995,6 @@
       </w:pPr>
       <w:proofErr w:type="gramStart"/>
       <w:r>
-        <w:lastRenderedPageBreak/>
         <w:t>modifiers</w:t>
       </w:r>
       <w:proofErr w:type="gramEnd"/>
@@ -5199,7 +5301,7 @@
       <w:pPr>
         <w:pStyle w:val="Heading3"/>
       </w:pPr>
-      <w:bookmarkStart w:id="20" w:name="_Toc380999201"/>
+      <w:bookmarkStart w:id="21" w:name="_Toc380999201"/>
       <w:r>
         <w:t xml:space="preserve">Required Parameters for Multipoint </w:t>
       </w:r>
@@ -5207,7 +5309,7 @@
       <w:r>
         <w:t>Symbology</w:t>
       </w:r>
-      <w:bookmarkEnd w:id="20"/>
+      <w:bookmarkEnd w:id="21"/>
       <w:proofErr w:type="spellEnd"/>
     </w:p>
     <w:p>
@@ -5292,6 +5394,7 @@
           <w:b/>
           <w:u w:val="single"/>
         </w:rPr>
+        <w:lastRenderedPageBreak/>
         <w:t>controlPoints</w:t>
       </w:r>
       <w:proofErr w:type="spellEnd"/>
@@ -5428,7 +5531,6 @@
       </w:pPr>
       <w:proofErr w:type="spellStart"/>
       <w:r>
-        <w:lastRenderedPageBreak/>
         <w:t>pixelwidth</w:t>
       </w:r>
       <w:proofErr w:type="spellEnd"/>
@@ -5679,6 +5781,7 @@
     </w:p>
     <w:p>
       <w:r>
+        <w:lastRenderedPageBreak/>
         <w:t>“</w:t>
       </w:r>
       <w:proofErr w:type="spellStart"/>
@@ -5798,13 +5901,7 @@
       <w:proofErr w:type="spellEnd"/>
       <w:proofErr w:type="gramEnd"/>
       <w:r>
-        <w:t xml:space="preserve"> – a 15 character symbol code</w:t>
-      </w:r>
-      <w:r>
-        <w:t>.</w:t>
-      </w:r>
-      <w:r>
-        <w:t xml:space="preserve">  </w:t>
+        <w:t xml:space="preserve"> – a 15 character symbol code.  </w:t>
       </w:r>
       <w:r>
         <w:br/>
@@ -5815,10 +5912,7 @@
       </w:r>
       <w:proofErr w:type="gramEnd"/>
       <w:r>
-        <w:t xml:space="preserve"> – </w:t>
-      </w:r>
-      <w:r>
-        <w:t xml:space="preserve">Can be one of the constants from the </w:t>
+        <w:t xml:space="preserve"> – Can be one of the constants from the </w:t>
       </w:r>
       <w:proofErr w:type="spellStart"/>
       <w:r>
@@ -5834,10 +5928,7 @@
       </w:r>
       <w:proofErr w:type="spellEnd"/>
       <w:r>
-        <w:t xml:space="preserve"> object</w:t>
-      </w:r>
-      <w:r>
-        <w:t>.</w:t>
+        <w:t xml:space="preserve"> object.</w:t>
       </w:r>
       <w:r>
         <w:br/>
@@ -5855,520 +5946,505 @@
     <w:p/>
     <w:p>
       <w:r>
+        <w:t>Use like:</w:t>
+      </w:r>
+    </w:p>
+    <w:p>
+      <w:pPr>
+        <w:pStyle w:val="Code"/>
+      </w:pPr>
+      <w:proofErr w:type="spellStart"/>
+      <w:r>
+        <w:t>Var</w:t>
+      </w:r>
+      <w:proofErr w:type="spellEnd"/>
+      <w:r>
+        <w:t xml:space="preserve"> </w:t>
+      </w:r>
+      <w:proofErr w:type="spellStart"/>
+      <w:r>
+        <w:t>SymbolUtilities</w:t>
+      </w:r>
+      <w:proofErr w:type="spellEnd"/>
+      <w:r>
+        <w:t xml:space="preserve"> = armyc2.c2sd.renderer.utilities.SymbolUtilities</w:t>
+      </w:r>
+      <w:r>
+        <w:t xml:space="preserve">; </w:t>
+      </w:r>
+    </w:p>
+    <w:p>
+      <w:pPr>
+        <w:pStyle w:val="Code"/>
+      </w:pPr>
+      <w:proofErr w:type="spellStart"/>
+      <w:proofErr w:type="gramStart"/>
+      <w:r>
+        <w:t>var</w:t>
+      </w:r>
+      <w:proofErr w:type="spellEnd"/>
+      <w:proofErr w:type="gramEnd"/>
+      <w:r>
+        <w:t xml:space="preserve"> result = </w:t>
+      </w:r>
+      <w:proofErr w:type="spellStart"/>
+      <w:r>
+        <w:t>SymbolUtilities.canUnitHaveModifier</w:t>
+      </w:r>
+      <w:proofErr w:type="spellEnd"/>
+      <w:r>
+        <w:t>(</w:t>
+      </w:r>
+      <w:proofErr w:type="spellStart"/>
+      <w:r>
+        <w:t>symbolID</w:t>
+      </w:r>
+      <w:proofErr w:type="spellEnd"/>
+      <w:r>
+        <w:t xml:space="preserve">, </w:t>
+      </w:r>
+      <w:proofErr w:type="spellStart"/>
+      <w:r>
+        <w:t>ModifiersUnits.B_ECHELON</w:t>
+      </w:r>
+      <w:proofErr w:type="spellEnd"/>
+      <w:r>
+        <w:t>)</w:t>
+      </w:r>
+      <w:r>
+        <w:t>;</w:t>
+      </w:r>
+    </w:p>
+    <w:p>
+      <w:pPr>
+        <w:pStyle w:val="Code"/>
+      </w:pPr>
+    </w:p>
+    <w:p>
+      <w:pPr>
+        <w:pStyle w:val="Heading2"/>
+      </w:pPr>
+      <w:proofErr w:type="spellStart"/>
+      <w:r>
+        <w:t>isMultiPoint</w:t>
+      </w:r>
+      <w:proofErr w:type="spellEnd"/>
+    </w:p>
+    <w:p>
+      <w:r>
+        <w:t>“</w:t>
+      </w:r>
+      <w:proofErr w:type="spellStart"/>
+      <w:proofErr w:type="gramStart"/>
+      <w:r>
+        <w:t>isMultiPoint</w:t>
+      </w:r>
+      <w:proofErr w:type="spellEnd"/>
+      <w:r>
+        <w:t>(</w:t>
+      </w:r>
+      <w:proofErr w:type="spellStart"/>
+      <w:proofErr w:type="gramEnd"/>
+      <w:r>
+        <w:t>symbolID</w:t>
+      </w:r>
+      <w:proofErr w:type="spellEnd"/>
+      <w:r>
+        <w:t xml:space="preserve">, </w:t>
+      </w:r>
+      <w:proofErr w:type="spellStart"/>
+      <w:r>
+        <w:t>symStd</w:t>
+      </w:r>
+      <w:proofErr w:type="spellEnd"/>
+      <w:r>
+        <w:t xml:space="preserve">)”  will tell you if the modifier is valid for a specific </w:t>
+      </w:r>
+      <w:proofErr w:type="spellStart"/>
+      <w:r>
+        <w:t>symbolID</w:t>
+      </w:r>
+      <w:proofErr w:type="spellEnd"/>
+      <w:r>
+        <w:t xml:space="preserve">.  </w:t>
+      </w:r>
+    </w:p>
+    <w:p>
+      <w:proofErr w:type="spellStart"/>
+      <w:proofErr w:type="gramStart"/>
+      <w:r>
+        <w:t>symbolID</w:t>
+      </w:r>
+      <w:proofErr w:type="spellEnd"/>
+      <w:proofErr w:type="gramEnd"/>
+      <w:r>
+        <w:t xml:space="preserve"> – a 15 character symbol code.  </w:t>
+      </w:r>
+      <w:r>
+        <w:br/>
+      </w:r>
+      <w:proofErr w:type="spellStart"/>
+      <w:proofErr w:type="gramStart"/>
+      <w:r>
+        <w:t>symStd</w:t>
+      </w:r>
+      <w:proofErr w:type="spellEnd"/>
+      <w:proofErr w:type="gramEnd"/>
+      <w:r>
+        <w:t xml:space="preserve"> – </w:t>
+      </w:r>
+      <w:r>
+        <w:t>a Mil-</w:t>
+      </w:r>
+      <w:proofErr w:type="spellStart"/>
+      <w:r>
+        <w:t>Std</w:t>
+      </w:r>
+      <w:proofErr w:type="spellEnd"/>
+      <w:r>
+        <w:t xml:space="preserve"> </w:t>
+      </w:r>
+      <w:proofErr w:type="spellStart"/>
+      <w:r>
+        <w:t>symbology</w:t>
+      </w:r>
+      <w:proofErr w:type="spellEnd"/>
+      <w:r>
+        <w:t xml:space="preserve"> enumeration: 0 for 2525Bch2, 1 for 2525C.</w:t>
+      </w:r>
+      <w:r>
+        <w:t xml:space="preserve"> Will use renderer default if not provided.</w:t>
+      </w:r>
+    </w:p>
+    <w:p>
+      <w:proofErr w:type="gramStart"/>
+      <w:r>
+        <w:t>Returns true or false.</w:t>
+      </w:r>
+      <w:proofErr w:type="gramEnd"/>
+      <w:r>
+        <w:t xml:space="preserve">  </w:t>
+      </w:r>
+    </w:p>
+    <w:p>
+      <w:pPr>
+        <w:pStyle w:val="Heading1"/>
+      </w:pPr>
+      <w:r>
+        <w:t>The Symbol Definition Table</w:t>
+      </w:r>
+    </w:p>
+    <w:p>
+      <w:r>
+        <w:t xml:space="preserve">The </w:t>
+      </w:r>
+      <w:proofErr w:type="spellStart"/>
+      <w:r>
+        <w:t>SymbolDefTable</w:t>
+      </w:r>
+      <w:proofErr w:type="spellEnd"/>
+      <w:r>
+        <w:t xml:space="preserve"> object will provide information about the tactical graphics that can be drawn.  </w:t>
+      </w:r>
+    </w:p>
+    <w:p>
+      <w:pPr>
+        <w:pStyle w:val="Heading2"/>
+      </w:pPr>
+      <w:proofErr w:type="spellStart"/>
+      <w:r>
+        <w:t>HasSymbolDef</w:t>
+      </w:r>
+      <w:proofErr w:type="spellEnd"/>
+    </w:p>
+    <w:p>
+      <w:proofErr w:type="gramStart"/>
+      <w:r>
+        <w:t>armyc2.c2sd.renderer.utilities.SymbolDefTable</w:t>
+      </w:r>
+      <w:r>
+        <w:t>.getSymbolDef(</w:t>
+      </w:r>
+      <w:proofErr w:type="gramEnd"/>
+      <w:r>
+        <w:t xml:space="preserve">symbolID, </w:t>
+      </w:r>
+      <w:proofErr w:type="spellStart"/>
+      <w:r>
+        <w:t>symStd</w:t>
+      </w:r>
+      <w:proofErr w:type="spellEnd"/>
+      <w:r>
+        <w:t>)</w:t>
+      </w:r>
+    </w:p>
+    <w:p>
+      <w:r>
+        <w:t>This function takes the following parameters:</w:t>
+      </w:r>
+    </w:p>
+    <w:p>
+      <w:proofErr w:type="spellStart"/>
+      <w:proofErr w:type="gramStart"/>
+      <w:r>
+        <w:t>symbolID</w:t>
+      </w:r>
+      <w:proofErr w:type="spellEnd"/>
+      <w:proofErr w:type="gramEnd"/>
+      <w:r>
+        <w:t xml:space="preserve"> – a basic 15 character symbol ID code stripped of affiliation, status &amp; modifiers.  </w:t>
+      </w:r>
+      <w:r>
+        <w:br/>
+      </w:r>
+      <w:proofErr w:type="spellStart"/>
+      <w:proofErr w:type="gramStart"/>
+      <w:r>
+        <w:t>symStd</w:t>
+      </w:r>
+      <w:proofErr w:type="spellEnd"/>
+      <w:proofErr w:type="gramEnd"/>
+      <w:r>
+        <w:t xml:space="preserve"> – 0 or 1 depending if you want a definition based on 2525B or 2525C.</w:t>
+      </w:r>
+    </w:p>
+    <w:p>
+      <w:r>
+        <w:t xml:space="preserve">Returns true if a symbol definition exists for the </w:t>
+      </w:r>
+      <w:proofErr w:type="spellStart"/>
+      <w:r>
+        <w:t>passed</w:t>
+      </w:r>
+      <w:proofErr w:type="spellEnd"/>
+      <w:r>
+        <w:t xml:space="preserve"> basic </w:t>
+      </w:r>
+      <w:proofErr w:type="spellStart"/>
+      <w:r>
+        <w:t>symbolID</w:t>
+      </w:r>
+      <w:proofErr w:type="spellEnd"/>
+      <w:r>
+        <w:t xml:space="preserve"> and </w:t>
+      </w:r>
+      <w:proofErr w:type="spellStart"/>
+      <w:r>
+        <w:t>symbology</w:t>
+      </w:r>
+      <w:proofErr w:type="spellEnd"/>
+      <w:r>
+        <w:t xml:space="preserve"> standard.</w:t>
+      </w:r>
+    </w:p>
+    <w:p>
+      <w:pPr>
+        <w:pStyle w:val="Heading2"/>
+      </w:pPr>
+      <w:proofErr w:type="spellStart"/>
+      <w:r>
+        <w:t>getSymbolDef</w:t>
+      </w:r>
+      <w:proofErr w:type="spellEnd"/>
+    </w:p>
+    <w:p>
+      <w:proofErr w:type="gramStart"/>
+      <w:r>
+        <w:t>armyc2.c2sd.renderer.utilities.SymbolDefTable</w:t>
+      </w:r>
+      <w:r>
+        <w:t>.getSymbolDef(</w:t>
+      </w:r>
+      <w:proofErr w:type="gramEnd"/>
+      <w:r>
+        <w:t xml:space="preserve">symbolID, </w:t>
+      </w:r>
+      <w:proofErr w:type="spellStart"/>
+      <w:r>
+        <w:t>symStd</w:t>
+      </w:r>
+      <w:proofErr w:type="spellEnd"/>
+      <w:r>
+        <w:t>)</w:t>
+      </w:r>
+    </w:p>
+    <w:p>
+      <w:pPr>
+        <w:pStyle w:val="Heading3"/>
+      </w:pPr>
+      <w:r>
         <w:lastRenderedPageBreak/>
-        <w:t>Use like:</w:t>
-      </w:r>
-    </w:p>
-    <w:p>
-      <w:pPr>
-        <w:pStyle w:val="Code"/>
-      </w:pPr>
-      <w:proofErr w:type="spellStart"/>
-      <w:r>
-        <w:t>Var</w:t>
-      </w:r>
-      <w:proofErr w:type="spellEnd"/>
-      <w:r>
-        <w:t xml:space="preserve"> </w:t>
-      </w:r>
-      <w:proofErr w:type="spellStart"/>
-      <w:r>
-        <w:t>SymbolUtilities</w:t>
-      </w:r>
-      <w:proofErr w:type="spellEnd"/>
-      <w:r>
-        <w:t xml:space="preserve"> = armyc2.c2sd.renderer.utilities.SymbolUtilities</w:t>
-      </w:r>
-      <w:r>
-        <w:t xml:space="preserve">; </w:t>
-      </w:r>
-    </w:p>
-    <w:p>
-      <w:pPr>
-        <w:pStyle w:val="Code"/>
-      </w:pPr>
+        <w:t>Parameters</w:t>
+      </w:r>
+    </w:p>
+    <w:p>
+      <w:r>
+        <w:t>This function takes the following parameters:</w:t>
+      </w:r>
+    </w:p>
+    <w:p>
       <w:proofErr w:type="spellStart"/>
       <w:proofErr w:type="gramStart"/>
       <w:r>
-        <w:t>var</w:t>
+        <w:t>symbolID</w:t>
       </w:r>
       <w:proofErr w:type="spellEnd"/>
       <w:proofErr w:type="gramEnd"/>
       <w:r>
-        <w:t xml:space="preserve"> result = </w:t>
-      </w:r>
-      <w:proofErr w:type="spellStart"/>
-      <w:r>
-        <w:t>SymbolUtilities.canUnitHaveModifier</w:t>
-      </w:r>
-      <w:proofErr w:type="spellEnd"/>
-      <w:r>
-        <w:t>(</w:t>
-      </w:r>
+        <w:t xml:space="preserve"> – a basic 15 character symbol ID code stripped of affiliation, status &amp; modifiers.</w:t>
+      </w:r>
+      <w:r>
+        <w:br/>
+      </w:r>
+      <w:proofErr w:type="spellStart"/>
+      <w:proofErr w:type="gramStart"/>
+      <w:r>
+        <w:t>symStd</w:t>
+      </w:r>
+      <w:proofErr w:type="spellEnd"/>
+      <w:proofErr w:type="gramEnd"/>
+      <w:r>
+        <w:t xml:space="preserve"> – 0 or 1 depending if you want a definition based on 2525B or 2525C.</w:t>
+      </w:r>
+    </w:p>
+    <w:p>
+      <w:pPr>
+        <w:pStyle w:val="Heading3"/>
+      </w:pPr>
+      <w:r>
+        <w:t>Return Object</w:t>
+      </w:r>
+    </w:p>
+    <w:p>
+      <w:r>
+        <w:t>This function will return an object with the following properties:</w:t>
+      </w:r>
+    </w:p>
+    <w:p>
+      <w:pPr>
+        <w:pStyle w:val="Heading4"/>
+      </w:pPr>
       <w:proofErr w:type="spellStart"/>
       <w:r>
         <w:t>symbolID</w:t>
       </w:r>
       <w:proofErr w:type="spellEnd"/>
-      <w:r>
-        <w:t xml:space="preserve">, </w:t>
-      </w:r>
-      <w:proofErr w:type="spellStart"/>
-      <w:r>
-        <w:t>ModifiersUnits.B_ECHELON</w:t>
-      </w:r>
-      <w:proofErr w:type="spellEnd"/>
-      <w:r>
-        <w:t>)</w:t>
-      </w:r>
-      <w:r>
-        <w:t>;</w:t>
-      </w:r>
-    </w:p>
-    <w:p>
-      <w:pPr>
-        <w:pStyle w:val="Code"/>
-      </w:pPr>
-    </w:p>
-    <w:p>
-      <w:pPr>
-        <w:pStyle w:val="Heading2"/>
-      </w:pPr>
-      <w:proofErr w:type="spellStart"/>
-      <w:r>
-        <w:t>isMultiPoint</w:t>
-      </w:r>
-      <w:proofErr w:type="spellEnd"/>
-    </w:p>
-    <w:p>
-      <w:r>
-        <w:t>“</w:t>
-      </w:r>
+    </w:p>
+    <w:p>
+      <w:pPr>
+        <w:pStyle w:val="Body4"/>
+      </w:pPr>
       <w:proofErr w:type="spellStart"/>
       <w:proofErr w:type="gramStart"/>
       <w:r>
-        <w:t>isMultiPoint</w:t>
-      </w:r>
-      <w:proofErr w:type="spellEnd"/>
-      <w:r>
-        <w:t>(</w:t>
-      </w:r>
-      <w:proofErr w:type="spellStart"/>
+        <w:t>symbolID</w:t>
+      </w:r>
+      <w:proofErr w:type="spellEnd"/>
       <w:proofErr w:type="gramEnd"/>
       <w:r>
-        <w:t>symbolID</w:t>
-      </w:r>
-      <w:proofErr w:type="spellEnd"/>
-      <w:r>
-        <w:t>,</w:t>
-      </w:r>
-      <w:r>
-        <w:t xml:space="preserve"> </w:t>
-      </w:r>
-      <w:proofErr w:type="spellStart"/>
-      <w:r>
-        <w:t>symStd</w:t>
-      </w:r>
-      <w:proofErr w:type="spellEnd"/>
-      <w:r>
-        <w:t xml:space="preserve">)”  will tell you if the modifier is valid for a specific </w:t>
-      </w:r>
-      <w:proofErr w:type="spellStart"/>
-      <w:r>
-        <w:t>symbolID</w:t>
-      </w:r>
-      <w:proofErr w:type="spellEnd"/>
-      <w:r>
-        <w:t xml:space="preserve">.  </w:t>
-      </w:r>
-    </w:p>
-    <w:p>
+        <w:t xml:space="preserve"> – a basic 15 character symbol ID code stripped of affiliation, status &amp; modifiers.</w:t>
+      </w:r>
+    </w:p>
+    <w:p>
+      <w:pPr>
+        <w:pStyle w:val="Heading4"/>
+      </w:pPr>
+      <w:proofErr w:type="spellStart"/>
+      <w:r>
+        <w:t>minPoints</w:t>
+      </w:r>
+      <w:proofErr w:type="spellEnd"/>
+    </w:p>
+    <w:p>
+      <w:pPr>
+        <w:pStyle w:val="Body4"/>
+      </w:pPr>
       <w:proofErr w:type="spellStart"/>
       <w:proofErr w:type="gramStart"/>
       <w:r>
-        <w:t>symbolID</w:t>
+        <w:t>minPoints</w:t>
       </w:r>
       <w:proofErr w:type="spellEnd"/>
       <w:proofErr w:type="gramEnd"/>
       <w:r>
-        <w:t xml:space="preserve"> – a 15 character symbol code.  </w:t>
-      </w:r>
-      <w:r>
-        <w:br/>
-      </w:r>
+        <w:t xml:space="preserve"> – the minimum # of points the symbol can have.</w:t>
+      </w:r>
+    </w:p>
+    <w:p>
+      <w:pPr>
+        <w:pStyle w:val="Heading4"/>
+      </w:pPr>
+      <w:proofErr w:type="spellStart"/>
+      <w:r>
+        <w:t>maxPoints</w:t>
+      </w:r>
+      <w:proofErr w:type="spellEnd"/>
+    </w:p>
+    <w:p>
+      <w:pPr>
+        <w:pStyle w:val="Body4"/>
+      </w:pPr>
       <w:proofErr w:type="spellStart"/>
       <w:proofErr w:type="gramStart"/>
       <w:r>
-        <w:t>symStd</w:t>
+        <w:t>maxPoints</w:t>
       </w:r>
       <w:proofErr w:type="spellEnd"/>
       <w:proofErr w:type="gramEnd"/>
       <w:r>
-        <w:t xml:space="preserve"> –</w:t>
-      </w:r>
-      <w:r>
-        <w:t xml:space="preserve"> </w:t>
-      </w:r>
-      <w:r>
-        <w:t>a Mil-</w:t>
-      </w:r>
-      <w:proofErr w:type="spellStart"/>
-      <w:r>
-        <w:t>Std</w:t>
-      </w:r>
-      <w:proofErr w:type="spellEnd"/>
-      <w:r>
-        <w:t xml:space="preserve"> </w:t>
-      </w:r>
-      <w:proofErr w:type="spellStart"/>
-      <w:r>
-        <w:t>symbology</w:t>
-      </w:r>
-      <w:proofErr w:type="spellEnd"/>
-      <w:r>
-        <w:t xml:space="preserve"> enumeration: 0 for 2525Bch2, 1 for 2525C.</w:t>
-      </w:r>
-      <w:r>
-        <w:t xml:space="preserve"> Will use renderer default if not provided.</w:t>
-      </w:r>
-      <w:bookmarkStart w:id="21" w:name="_GoBack"/>
-      <w:bookmarkEnd w:id="21"/>
-    </w:p>
-    <w:p>
+        <w:t xml:space="preserve"> – the max # of points the symbol can have.  Assume any value over 100 means infinite.</w:t>
+      </w:r>
+    </w:p>
+    <w:p>
+      <w:pPr>
+        <w:pStyle w:val="Heading4"/>
+      </w:pPr>
+      <w:r>
+        <w:t>modifiers</w:t>
+      </w:r>
+    </w:p>
+    <w:p>
+      <w:pPr>
+        <w:pStyle w:val="Body4"/>
+      </w:pPr>
       <w:proofErr w:type="gramStart"/>
       <w:r>
-        <w:t>Returns true or false.</w:t>
+        <w:t>modifiers</w:t>
       </w:r>
       <w:proofErr w:type="gramEnd"/>
       <w:r>
-        <w:t xml:space="preserve">  </w:t>
-      </w:r>
-    </w:p>
-    <w:p>
-      <w:pPr>
-        <w:pStyle w:val="Heading1"/>
-      </w:pPr>
-      <w:r>
-        <w:t>The Symbol Definition Table</w:t>
-      </w:r>
-    </w:p>
-    <w:p>
-      <w:r>
-        <w:t xml:space="preserve">The </w:t>
-      </w:r>
-      <w:proofErr w:type="spellStart"/>
-      <w:r>
-        <w:t>SymbolDefTable</w:t>
-      </w:r>
-      <w:proofErr w:type="spellEnd"/>
-      <w:r>
-        <w:t xml:space="preserve"> object will provide information about the tactical graphics that can be drawn.  </w:t>
-      </w:r>
-    </w:p>
-    <w:p>
-      <w:pPr>
-        <w:pStyle w:val="Heading2"/>
-      </w:pPr>
-      <w:proofErr w:type="spellStart"/>
-      <w:r>
-        <w:t>HasSymbolDef</w:t>
-      </w:r>
-      <w:proofErr w:type="spellEnd"/>
-    </w:p>
-    <w:p>
+        <w:t xml:space="preserve"> – a string like “T.T1.W.” which shows which modifiers the symbol can have.</w:t>
+      </w:r>
+    </w:p>
+    <w:p>
+      <w:pPr>
+        <w:pStyle w:val="Heading4"/>
+      </w:pPr>
+      <w:proofErr w:type="spellStart"/>
+      <w:r>
+        <w:t>drawCategory</w:t>
+      </w:r>
+      <w:proofErr w:type="spellEnd"/>
+    </w:p>
+    <w:p>
+      <w:pPr>
+        <w:pStyle w:val="Body4"/>
+      </w:pPr>
+      <w:proofErr w:type="spellStart"/>
       <w:proofErr w:type="gramStart"/>
       <w:r>
-        <w:t>armyc2.c2sd.renderer.utilities.SymbolDefTable</w:t>
-      </w:r>
-      <w:r>
-        <w:t>.getSymbolDef(</w:t>
-      </w:r>
+        <w:t>drawCategory</w:t>
+      </w:r>
+      <w:proofErr w:type="spellEnd"/>
       <w:proofErr w:type="gramEnd"/>
       <w:r>
-        <w:t xml:space="preserve">symbolID, </w:t>
-      </w:r>
-      <w:proofErr w:type="spellStart"/>
-      <w:r>
-        <w:t>symStd</w:t>
-      </w:r>
-      <w:proofErr w:type="spellEnd"/>
-      <w:r>
-        <w:t>)</w:t>
-      </w:r>
-    </w:p>
-    <w:p>
-      <w:r>
-        <w:t>This function takes the following parameters:</w:t>
-      </w:r>
-    </w:p>
-    <w:p>
-      <w:proofErr w:type="spellStart"/>
-      <w:proofErr w:type="gramStart"/>
-      <w:r>
-        <w:t>symbolID</w:t>
-      </w:r>
-      <w:proofErr w:type="spellEnd"/>
-      <w:proofErr w:type="gramEnd"/>
-      <w:r>
-        <w:t xml:space="preserve"> – a basic 15 character symbol ID code stripped of affiliation, status &amp; modifiers.</w:t>
-      </w:r>
-      <w:r>
-        <w:t xml:space="preserve">  </w:t>
-      </w:r>
-      <w:r>
-        <w:br/>
-      </w:r>
-      <w:proofErr w:type="spellStart"/>
-      <w:proofErr w:type="gramStart"/>
-      <w:r>
-        <w:t>symStd</w:t>
-      </w:r>
-      <w:proofErr w:type="spellEnd"/>
-      <w:proofErr w:type="gramEnd"/>
-      <w:r>
-        <w:t xml:space="preserve"> – 0 or 1 depending if you want a definition based on 2525B or 2525C.</w:t>
-      </w:r>
-    </w:p>
-    <w:p>
-      <w:r>
-        <w:t xml:space="preserve">Returns true if a symbol definition exists for the </w:t>
-      </w:r>
-      <w:proofErr w:type="spellStart"/>
-      <w:r>
-        <w:t>passed</w:t>
-      </w:r>
-      <w:proofErr w:type="spellEnd"/>
-      <w:r>
-        <w:t xml:space="preserve"> basic </w:t>
-      </w:r>
-      <w:proofErr w:type="spellStart"/>
-      <w:r>
-        <w:t>symbolID</w:t>
-      </w:r>
-      <w:proofErr w:type="spellEnd"/>
-      <w:r>
-        <w:t xml:space="preserve"> and </w:t>
-      </w:r>
-      <w:proofErr w:type="spellStart"/>
-      <w:r>
-        <w:t>symbology</w:t>
-      </w:r>
-      <w:proofErr w:type="spellEnd"/>
-      <w:r>
-        <w:t xml:space="preserve"> standard.</w:t>
-      </w:r>
-    </w:p>
-    <w:p>
-      <w:pPr>
-        <w:pStyle w:val="Heading2"/>
-      </w:pPr>
-      <w:proofErr w:type="spellStart"/>
-      <w:r>
-        <w:t>getSymbolDef</w:t>
-      </w:r>
-      <w:proofErr w:type="spellEnd"/>
-    </w:p>
-    <w:p>
-      <w:proofErr w:type="gramStart"/>
-      <w:r>
-        <w:t>armyc2.c2sd.renderer.utilities.SymbolDefTable</w:t>
-      </w:r>
-      <w:r>
-        <w:t>.getSymbolDef(</w:t>
-      </w:r>
-      <w:proofErr w:type="gramEnd"/>
-      <w:r>
-        <w:t xml:space="preserve">symbolID, </w:t>
-      </w:r>
-      <w:proofErr w:type="spellStart"/>
-      <w:r>
-        <w:t>symStd</w:t>
-      </w:r>
-      <w:proofErr w:type="spellEnd"/>
-      <w:r>
-        <w:t>)</w:t>
-      </w:r>
-    </w:p>
-    <w:p>
-      <w:pPr>
-        <w:pStyle w:val="Heading3"/>
-      </w:pPr>
-      <w:r>
-        <w:t>Parameters</w:t>
-      </w:r>
-    </w:p>
-    <w:p>
-      <w:r>
-        <w:t>This function takes the following parameters:</w:t>
-      </w:r>
-    </w:p>
-    <w:p>
-      <w:proofErr w:type="spellStart"/>
-      <w:proofErr w:type="gramStart"/>
-      <w:r>
-        <w:t>symbolID</w:t>
-      </w:r>
-      <w:proofErr w:type="spellEnd"/>
-      <w:proofErr w:type="gramEnd"/>
-      <w:r>
-        <w:t xml:space="preserve"> – a basic 15 character symbol ID code stripped of affiliation, status &amp; modifiers.</w:t>
-      </w:r>
-      <w:r>
-        <w:br/>
-      </w:r>
-      <w:proofErr w:type="spellStart"/>
-      <w:proofErr w:type="gramStart"/>
-      <w:r>
-        <w:t>symStd</w:t>
-      </w:r>
-      <w:proofErr w:type="spellEnd"/>
-      <w:proofErr w:type="gramEnd"/>
-      <w:r>
-        <w:t xml:space="preserve"> – 0 or 1 depending if you want a definition based on 2525B or 2525C.</w:t>
-      </w:r>
-    </w:p>
-    <w:p>
-      <w:pPr>
-        <w:pStyle w:val="Heading3"/>
-      </w:pPr>
-      <w:r>
-        <w:t>Return Object</w:t>
-      </w:r>
-    </w:p>
-    <w:p>
-      <w:r>
-        <w:t>This function will return an object with the following properties:</w:t>
-      </w:r>
-    </w:p>
-    <w:p>
-      <w:pPr>
-        <w:pStyle w:val="Heading4"/>
-      </w:pPr>
-      <w:proofErr w:type="spellStart"/>
-      <w:r>
-        <w:t>symbolID</w:t>
-      </w:r>
-      <w:proofErr w:type="spellEnd"/>
-    </w:p>
-    <w:p>
-      <w:pPr>
-        <w:pStyle w:val="Body4"/>
-      </w:pPr>
-      <w:proofErr w:type="spellStart"/>
-      <w:proofErr w:type="gramStart"/>
-      <w:r>
-        <w:t>symbolID</w:t>
-      </w:r>
-      <w:proofErr w:type="spellEnd"/>
-      <w:proofErr w:type="gramEnd"/>
-      <w:r>
-        <w:t xml:space="preserve"> – a basic 15 character symbol ID code stripped of affiliation, status &amp; modifiers.</w:t>
-      </w:r>
-    </w:p>
-    <w:p>
-      <w:pPr>
-        <w:pStyle w:val="Heading4"/>
-      </w:pPr>
-      <w:proofErr w:type="spellStart"/>
-      <w:r>
-        <w:lastRenderedPageBreak/>
-        <w:t>minPoints</w:t>
-      </w:r>
-      <w:proofErr w:type="spellEnd"/>
-    </w:p>
-    <w:p>
-      <w:pPr>
-        <w:pStyle w:val="Body4"/>
-      </w:pPr>
-      <w:proofErr w:type="spellStart"/>
-      <w:proofErr w:type="gramStart"/>
-      <w:r>
-        <w:t>minPoints</w:t>
-      </w:r>
-      <w:proofErr w:type="spellEnd"/>
-      <w:proofErr w:type="gramEnd"/>
-      <w:r>
-        <w:t xml:space="preserve"> – the minimum # of points the symbol can have.</w:t>
-      </w:r>
-    </w:p>
-    <w:p>
-      <w:pPr>
-        <w:pStyle w:val="Heading4"/>
-      </w:pPr>
-      <w:proofErr w:type="spellStart"/>
-      <w:r>
-        <w:t>maxPoints</w:t>
-      </w:r>
-      <w:proofErr w:type="spellEnd"/>
-    </w:p>
-    <w:p>
-      <w:pPr>
-        <w:pStyle w:val="Body4"/>
-      </w:pPr>
-      <w:proofErr w:type="spellStart"/>
-      <w:proofErr w:type="gramStart"/>
-      <w:r>
-        <w:t>maxPoints</w:t>
-      </w:r>
-      <w:proofErr w:type="spellEnd"/>
-      <w:proofErr w:type="gramEnd"/>
-      <w:r>
-        <w:t xml:space="preserve"> – the max # of points the symbol can have.  Assume any value over 100 means infinite.</w:t>
-      </w:r>
-    </w:p>
-    <w:p>
-      <w:pPr>
-        <w:pStyle w:val="Heading4"/>
-      </w:pPr>
-      <w:r>
-        <w:t>modifiers</w:t>
-      </w:r>
-    </w:p>
-    <w:p>
-      <w:pPr>
-        <w:pStyle w:val="Body4"/>
-      </w:pPr>
-      <w:proofErr w:type="gramStart"/>
-      <w:r>
-        <w:t>modifiers</w:t>
-      </w:r>
-      <w:proofErr w:type="gramEnd"/>
-      <w:r>
-        <w:t xml:space="preserve"> – a string like “T.T1.W.” which shows which modifiers the symbol can have.</w:t>
-      </w:r>
-    </w:p>
-    <w:p>
-      <w:pPr>
-        <w:pStyle w:val="Heading4"/>
-      </w:pPr>
-      <w:proofErr w:type="spellStart"/>
-      <w:r>
-        <w:t>drawCategory</w:t>
-      </w:r>
-      <w:proofErr w:type="spellEnd"/>
-    </w:p>
-    <w:p>
-      <w:pPr>
-        <w:pStyle w:val="Body4"/>
-      </w:pPr>
-      <w:proofErr w:type="spellStart"/>
-      <w:proofErr w:type="gramStart"/>
-      <w:r>
-        <w:t>drawCategory</w:t>
-      </w:r>
-      <w:proofErr w:type="spellEnd"/>
-      <w:proofErr w:type="gramEnd"/>
-      <w:r>
         <w:t xml:space="preserve"> – an integer representing the type of symbol that is being drawn.  These constants can be found in the SymbolDefTable.js.  Based on these constants, you’ll know what symbols have required modifiers.  For instance, </w:t>
       </w:r>
       <w:r>
         <w:t>DRAW_CATEGORY_TWO_POINT_RECT_PARAMETERED_AUTOSHAPE: 20</w:t>
       </w:r>
       <w:r>
-        <w:t>, is a symbol that requires</w:t>
-      </w:r>
-      <w:r>
-        <w:t xml:space="preserve"> one AM value.  These requirements are described in SymbolDefTable.js as well.</w:t>
+        <w:t>, is a symbol that requires one AM value.  These requirements are described in SymbolDefTable.js as well.</w:t>
       </w:r>
     </w:p>
     <w:sectPr>
@@ -6492,7 +6568,7 @@
       <w:rPr>
         <w:noProof/>
       </w:rPr>
-      <w:t>9</w:t>
+      <w:t>5</w:t>
     </w:r>
     <w:r>
       <w:rPr>
@@ -13390,7 +13466,7 @@
 </file>
 
 <file path=customXml/itemProps1.xml><?xml version="1.0" encoding="utf-8"?>
-<ds:datastoreItem xmlns:ds="http://schemas.openxmlformats.org/officeDocument/2006/customXml" ds:itemID="{06122B47-4D8F-45F3-A62A-4DA6E1344A2D}">
+<ds:datastoreItem xmlns:ds="http://schemas.openxmlformats.org/officeDocument/2006/customXml" ds:itemID="{9AEF0E06-0110-49D4-958E-D3032B842057}">
   <ds:schemaRefs>
     <ds:schemaRef ds:uri="http://schemas.openxmlformats.org/officeDocument/2006/bibliography"/>
   </ds:schemaRefs>

</xml_diff>